<commit_message>
worked on some snakemake stuff
</commit_message>
<xml_diff>
--- a/Cheat Sheets/1e_CHEAT SHEET_SNAKEMAKE.docx
+++ b/Cheat Sheets/1e_CHEAT SHEET_SNAKEMAKE.docx
@@ -16,7 +16,9 @@
       </w:pPr>
       <w:r>
         <w:tab/>
-        <w:t>Install mamba:</w:t>
+      </w:r>
+      <w:r>
+        <w:t>Create environment and activate it</w:t>
       </w:r>
     </w:p>
     <w:p>
@@ -35,24 +37,78 @@
       </w:r>
       <w:proofErr w:type="spellEnd"/>
       <w:r>
-        <w:t xml:space="preserve"> install -n base -c </w:t>
-      </w:r>
-      <w:proofErr w:type="spellStart"/>
-      <w:r>
+        <w:t xml:space="preserve"> activate base</w:t>
+      </w:r>
+    </w:p>
+    <w:p>
+      <w:pPr>
+        <w:spacing w:after="0" w:line="240" w:lineRule="auto"/>
+        <w:rPr>
+          <w:color w:val="0070C0"/>
+        </w:rPr>
+      </w:pPr>
+      <w:r>
+        <w:tab/>
+      </w:r>
+      <w:r>
+        <w:tab/>
+      </w:r>
+      <w:proofErr w:type="gramStart"/>
+      <w:r>
+        <w:t>mamba</w:t>
+      </w:r>
+      <w:proofErr w:type="gramEnd"/>
+      <w:r>
+        <w:t xml:space="preserve"> </w:t>
+      </w:r>
+      <w:r>
+        <w:t xml:space="preserve">create </w:t>
+      </w:r>
+      <w:r>
+        <w:rPr>
+          <w:color w:val="FFC000"/>
+        </w:rPr>
+        <w:t xml:space="preserve">-c </w:t>
+      </w:r>
+      <w:proofErr w:type="spellStart"/>
+      <w:r>
+        <w:rPr>
+          <w:color w:val="FFC000"/>
+        </w:rPr>
         <w:t>conda</w:t>
       </w:r>
       <w:proofErr w:type="spellEnd"/>
       <w:r>
-        <w:t>-forge mamba</w:t>
-      </w:r>
-    </w:p>
-    <w:p>
-      <w:pPr>
-        <w:spacing w:after="0" w:line="240" w:lineRule="auto"/>
-      </w:pPr>
-      <w:r>
-        <w:tab/>
-        <w:t xml:space="preserve">Install </w:t>
+        <w:rPr>
+          <w:color w:val="FFC000"/>
+        </w:rPr>
+        <w:t xml:space="preserve">-forge -c </w:t>
+      </w:r>
+      <w:proofErr w:type="spellStart"/>
+      <w:r>
+        <w:rPr>
+          <w:color w:val="FFC000"/>
+        </w:rPr>
+        <w:t>bioconda</w:t>
+      </w:r>
+      <w:proofErr w:type="spellEnd"/>
+      <w:r>
+        <w:rPr>
+          <w:color w:val="FFC000"/>
+        </w:rPr>
+        <w:t xml:space="preserve"> </w:t>
+      </w:r>
+      <w:r>
+        <w:t xml:space="preserve">-n </w:t>
+      </w:r>
+      <w:r>
+        <w:rPr>
+          <w:color w:val="0070C0"/>
+        </w:rPr>
+        <w:t>name</w:t>
+      </w:r>
+      <w:r>
+        <w:t xml:space="preserve"> </w:t>
       </w:r>
       <w:proofErr w:type="spellStart"/>
       <w:r>
@@ -65,9 +121,15 @@
         <w:spacing w:after="0" w:line="240" w:lineRule="auto"/>
       </w:pPr>
       <w:r>
-        <w:tab/>
-      </w:r>
-      <w:r>
+        <w:rPr>
+          <w:color w:val="0070C0"/>
+        </w:rPr>
+        <w:tab/>
+      </w:r>
+      <w:r>
+        <w:rPr>
+          <w:color w:val="0070C0"/>
+        </w:rPr>
         <w:tab/>
       </w:r>
       <w:proofErr w:type="spellStart"/>
@@ -76,26 +138,728 @@
       </w:r>
       <w:proofErr w:type="spellEnd"/>
       <w:r>
-        <w:t xml:space="preserve"> activate base</w:t>
-      </w:r>
-    </w:p>
-    <w:p>
-      <w:pPr>
-        <w:spacing w:after="0" w:line="240" w:lineRule="auto"/>
-      </w:pPr>
-      <w:r>
-        <w:tab/>
-      </w:r>
-      <w:r>
-        <w:tab/>
+        <w:t xml:space="preserve"> activate </w:t>
+      </w:r>
+      <w:r>
+        <w:rPr>
+          <w:color w:val="0070C0"/>
+        </w:rPr>
+        <w:t>name</w:t>
+      </w:r>
+    </w:p>
+    <w:p>
+      <w:pPr>
+        <w:spacing w:after="0" w:line="240" w:lineRule="auto"/>
+      </w:pPr>
+      <w:r>
+        <w:t>Rule syntax</w:t>
+      </w:r>
+    </w:p>
+    <w:p>
+      <w:pPr>
+        <w:spacing w:after="0" w:line="240" w:lineRule="auto"/>
+      </w:pPr>
+      <w:r>
+        <w:tab/>
+        <w:t xml:space="preserve">rule </w:t>
+      </w:r>
+      <w:r>
+        <w:rPr>
+          <w:color w:val="0070C0"/>
+        </w:rPr>
+        <w:t>rule.name</w:t>
+      </w:r>
+      <w:r>
+        <w:t>:</w:t>
+      </w:r>
+    </w:p>
+    <w:p>
+      <w:pPr>
+        <w:spacing w:after="0" w:line="240" w:lineRule="auto"/>
+      </w:pPr>
+      <w:r>
+        <w:tab/>
+      </w:r>
+      <w:r>
+        <w:tab/>
+        <w:t>input:</w:t>
+      </w:r>
+    </w:p>
+    <w:p>
+      <w:pPr>
+        <w:spacing w:after="0" w:line="240" w:lineRule="auto"/>
+      </w:pPr>
+      <w:r>
+        <w:tab/>
+      </w:r>
+      <w:r>
+        <w:tab/>
+      </w:r>
+      <w:r>
+        <w:tab/>
+      </w:r>
+      <w:r>
+        <w:rPr>
+          <w:color w:val="0070C0"/>
+        </w:rPr>
+        <w:t>“input.one”</w:t>
+      </w:r>
+    </w:p>
+    <w:p>
+      <w:pPr>
+        <w:spacing w:after="0" w:line="240" w:lineRule="auto"/>
+      </w:pPr>
+      <w:r>
+        <w:tab/>
+      </w:r>
+      <w:r>
+        <w:tab/>
+      </w:r>
+      <w:r>
+        <w:tab/>
+      </w:r>
+      <w:r>
+        <w:rPr>
+          <w:color w:val="0070C0"/>
+        </w:rPr>
+        <w:t>“</w:t>
+      </w:r>
+      <w:proofErr w:type="spellStart"/>
+      <w:r>
+        <w:rPr>
+          <w:color w:val="0070C0"/>
+        </w:rPr>
+        <w:t>input.two</w:t>
+      </w:r>
+      <w:proofErr w:type="spellEnd"/>
+      <w:r>
+        <w:rPr>
+          <w:color w:val="0070C0"/>
+        </w:rPr>
+        <w:t>”</w:t>
+      </w:r>
+    </w:p>
+    <w:p>
+      <w:pPr>
+        <w:spacing w:after="0" w:line="240" w:lineRule="auto"/>
+      </w:pPr>
+      <w:r>
+        <w:tab/>
+      </w:r>
+      <w:r>
+        <w:tab/>
+        <w:t>output:</w:t>
+      </w:r>
+    </w:p>
+    <w:p>
+      <w:pPr>
+        <w:spacing w:after="0" w:line="240" w:lineRule="auto"/>
+        <w:rPr>
+          <w:color w:val="0070C0"/>
+        </w:rPr>
+      </w:pPr>
+      <w:r>
+        <w:tab/>
+      </w:r>
+      <w:r>
+        <w:tab/>
+      </w:r>
+      <w:r>
+        <w:tab/>
+      </w:r>
+      <w:r>
+        <w:rPr>
+          <w:color w:val="0070C0"/>
+        </w:rPr>
+        <w:t>“output.one”</w:t>
+      </w:r>
+    </w:p>
+    <w:p>
+      <w:pPr>
+        <w:spacing w:after="0" w:line="240" w:lineRule="auto"/>
+        <w:rPr>
+          <w:color w:val="0070C0"/>
+        </w:rPr>
+      </w:pPr>
+      <w:r>
+        <w:rPr>
+          <w:color w:val="0070C0"/>
+        </w:rPr>
+        <w:tab/>
+      </w:r>
+      <w:r>
+        <w:rPr>
+          <w:color w:val="0070C0"/>
+        </w:rPr>
+        <w:tab/>
+      </w:r>
+      <w:r>
+        <w:rPr>
+          <w:color w:val="0070C0"/>
+        </w:rPr>
+        <w:tab/>
+        <w:t>“</w:t>
+      </w:r>
+      <w:proofErr w:type="spellStart"/>
+      <w:r>
+        <w:rPr>
+          <w:color w:val="0070C0"/>
+        </w:rPr>
+        <w:t>output.two</w:t>
+      </w:r>
+      <w:proofErr w:type="spellEnd"/>
+      <w:r>
+        <w:rPr>
+          <w:color w:val="0070C0"/>
+        </w:rPr>
+        <w:t>”</w:t>
+      </w:r>
+    </w:p>
+    <w:p>
+      <w:pPr>
+        <w:spacing w:after="0" w:line="240" w:lineRule="auto"/>
+      </w:pPr>
+      <w:r>
+        <w:tab/>
+      </w:r>
+      <w:r>
+        <w:tab/>
+        <w:t>shell:</w:t>
+      </w:r>
+    </w:p>
+    <w:p>
+      <w:pPr>
+        <w:spacing w:after="0" w:line="240" w:lineRule="auto"/>
+      </w:pPr>
+      <w:r>
+        <w:tab/>
+      </w:r>
+      <w:r>
+        <w:tab/>
+      </w:r>
+      <w:r>
+        <w:tab/>
+      </w:r>
+      <w:r>
+        <w:rPr>
+          <w:color w:val="7030A0"/>
+        </w:rPr>
+        <w:t>#</w:t>
       </w:r>
       <w:proofErr w:type="gramStart"/>
       <w:r>
-        <w:t>mamba</w:t>
+        <w:rPr>
+          <w:color w:val="7030A0"/>
+        </w:rPr>
+        <w:t>python</w:t>
       </w:r>
       <w:proofErr w:type="gramEnd"/>
       <w:r>
-        <w:t xml:space="preserve"> create -c </w:t>
+        <w:rPr>
+          <w:color w:val="7030A0"/>
+        </w:rPr>
+        <w:t xml:space="preserve"> </w:t>
+      </w:r>
+      <w:r>
+        <w:rPr>
+          <w:color w:val="7030A0"/>
+        </w:rPr>
+        <w:t xml:space="preserve">string </w:t>
+      </w:r>
+      <w:r>
+        <w:rPr>
+          <w:color w:val="7030A0"/>
+        </w:rPr>
+        <w:t xml:space="preserve">containing </w:t>
+      </w:r>
+      <w:r>
+        <w:rPr>
+          <w:color w:val="7030A0"/>
+        </w:rPr>
+        <w:t>shell commands to execute</w:t>
+      </w:r>
+    </w:p>
+    <w:p>
+      <w:pPr>
+        <w:spacing w:after="0" w:line="240" w:lineRule="auto"/>
+        <w:ind w:left="1440" w:firstLine="720"/>
+        <w:rPr>
+          <w:color w:val="7030A0"/>
+        </w:rPr>
+      </w:pPr>
+      <w:r>
+        <w:rPr>
+          <w:color w:val="7030A0"/>
+        </w:rPr>
+        <w:t>#</w:t>
+      </w:r>
+      <w:proofErr w:type="gramStart"/>
+      <w:r>
+        <w:rPr>
+          <w:color w:val="7030A0"/>
+        </w:rPr>
+        <w:t>here</w:t>
+      </w:r>
+      <w:proofErr w:type="gramEnd"/>
+      <w:r>
+        <w:rPr>
+          <w:color w:val="7030A0"/>
+        </w:rPr>
+        <w:t xml:space="preserve"> you can refer to inputs or outputs put putting them in curly brackets</w:t>
+      </w:r>
+    </w:p>
+    <w:p>
+      <w:pPr>
+        <w:spacing w:after="0" w:line="240" w:lineRule="auto"/>
+        <w:rPr>
+          <w:color w:val="7030A0"/>
+        </w:rPr>
+      </w:pPr>
+      <w:r>
+        <w:rPr>
+          <w:color w:val="7030A0"/>
+        </w:rPr>
+        <w:tab/>
+      </w:r>
+      <w:r>
+        <w:rPr>
+          <w:color w:val="7030A0"/>
+        </w:rPr>
+        <w:tab/>
+      </w:r>
+      <w:r>
+        <w:rPr>
+          <w:color w:val="7030A0"/>
+        </w:rPr>
+        <w:tab/>
+        <w:t>#</w:t>
+      </w:r>
+      <w:proofErr w:type="gramStart"/>
+      <w:r>
+        <w:rPr>
+          <w:color w:val="7030A0"/>
+        </w:rPr>
+        <w:t>example</w:t>
+      </w:r>
+      <w:proofErr w:type="gramEnd"/>
+      <w:r>
+        <w:rPr>
+          <w:color w:val="7030A0"/>
+        </w:rPr>
+        <w:t xml:space="preserve">: “bwa mem {input} | </w:t>
+      </w:r>
+      <w:proofErr w:type="spellStart"/>
+      <w:r>
+        <w:rPr>
+          <w:color w:val="7030A0"/>
+        </w:rPr>
+        <w:t>samtools</w:t>
+      </w:r>
+      <w:proofErr w:type="spellEnd"/>
+      <w:r>
+        <w:rPr>
+          <w:color w:val="7030A0"/>
+        </w:rPr>
+        <w:t xml:space="preserve"> view -Sb - &gt; {output}”</w:t>
+      </w:r>
+    </w:p>
+    <w:p>
+      <w:pPr>
+        <w:spacing w:after="0" w:line="240" w:lineRule="auto"/>
+        <w:rPr>
+          <w:color w:val="7030A0"/>
+        </w:rPr>
+      </w:pPr>
+      <w:r>
+        <w:rPr>
+          <w:color w:val="7030A0"/>
+        </w:rPr>
+        <w:tab/>
+      </w:r>
+      <w:r>
+        <w:rPr>
+          <w:color w:val="7030A0"/>
+        </w:rPr>
+        <w:tab/>
+      </w:r>
+      <w:r>
+        <w:rPr>
+          <w:color w:val="7030A0"/>
+        </w:rPr>
+        <w:tab/>
+        <w:t>#</w:t>
+      </w:r>
+      <w:proofErr w:type="gramStart"/>
+      <w:r>
+        <w:rPr>
+          <w:color w:val="7030A0"/>
+        </w:rPr>
+        <w:t>when</w:t>
+      </w:r>
+      <w:proofErr w:type="gramEnd"/>
+      <w:r>
+        <w:rPr>
+          <w:color w:val="7030A0"/>
+        </w:rPr>
+        <w:t xml:space="preserve"> multiple inputs, they are concatenated with white space in between</w:t>
+      </w:r>
+    </w:p>
+    <w:p>
+      <w:pPr>
+        <w:spacing w:after="0" w:line="240" w:lineRule="auto"/>
+        <w:rPr>
+          <w:color w:val="7030A0"/>
+        </w:rPr>
+      </w:pPr>
+      <w:r>
+        <w:rPr>
+          <w:color w:val="7030A0"/>
+        </w:rPr>
+        <w:tab/>
+      </w:r>
+      <w:r>
+        <w:rPr>
+          <w:color w:val="7030A0"/>
+        </w:rPr>
+        <w:tab/>
+      </w:r>
+      <w:r>
+        <w:t>script:</w:t>
+      </w:r>
+    </w:p>
+    <w:p>
+      <w:pPr>
+        <w:spacing w:after="0" w:line="240" w:lineRule="auto"/>
+        <w:rPr>
+          <w:color w:val="7030A0"/>
+        </w:rPr>
+      </w:pPr>
+      <w:r>
+        <w:rPr>
+          <w:color w:val="7030A0"/>
+        </w:rPr>
+        <w:tab/>
+      </w:r>
+      <w:r>
+        <w:rPr>
+          <w:color w:val="7030A0"/>
+        </w:rPr>
+        <w:tab/>
+      </w:r>
+      <w:r>
+        <w:rPr>
+          <w:color w:val="7030A0"/>
+        </w:rPr>
+        <w:tab/>
+        <w:t>#</w:t>
+      </w:r>
+      <w:proofErr w:type="gramStart"/>
+      <w:r>
+        <w:rPr>
+          <w:color w:val="7030A0"/>
+        </w:rPr>
+        <w:t>path</w:t>
+      </w:r>
+      <w:proofErr w:type="gramEnd"/>
+      <w:r>
+        <w:rPr>
+          <w:color w:val="7030A0"/>
+        </w:rPr>
+        <w:t xml:space="preserve"> and filename to custom script</w:t>
+      </w:r>
+    </w:p>
+    <w:p>
+      <w:pPr>
+        <w:spacing w:after="0" w:line="240" w:lineRule="auto"/>
+        <w:rPr>
+          <w:color w:val="7030A0"/>
+        </w:rPr>
+      </w:pPr>
+      <w:r>
+        <w:rPr>
+          <w:color w:val="7030A0"/>
+        </w:rPr>
+        <w:tab/>
+      </w:r>
+      <w:r>
+        <w:rPr>
+          <w:color w:val="7030A0"/>
+        </w:rPr>
+        <w:tab/>
+      </w:r>
+      <w:r>
+        <w:rPr>
+          <w:color w:val="7030A0"/>
+        </w:rPr>
+        <w:tab/>
+        <w:t xml:space="preserve">#python scripts: refer to inputs as: </w:t>
+      </w:r>
+      <w:proofErr w:type="spellStart"/>
+      <w:proofErr w:type="gramStart"/>
+      <w:r>
+        <w:rPr>
+          <w:color w:val="7030A0"/>
+        </w:rPr>
+        <w:t>snakemake.input</w:t>
+      </w:r>
+      <w:proofErr w:type="spellEnd"/>
+      <w:proofErr w:type="gramEnd"/>
+      <w:r>
+        <w:rPr>
+          <w:color w:val="7030A0"/>
+        </w:rPr>
+        <w:t>[</w:t>
+      </w:r>
+      <w:r>
+        <w:rPr>
+          <w:color w:val="0070C0"/>
+        </w:rPr>
+        <w:t>num</w:t>
+      </w:r>
+      <w:r>
+        <w:rPr>
+          <w:color w:val="7030A0"/>
+        </w:rPr>
+        <w:t>]</w:t>
+      </w:r>
+    </w:p>
+    <w:p>
+      <w:pPr>
+        <w:spacing w:after="0" w:line="240" w:lineRule="auto"/>
+        <w:rPr>
+          <w:color w:val="7030A0"/>
+        </w:rPr>
+      </w:pPr>
+      <w:r>
+        <w:rPr>
+          <w:color w:val="7030A0"/>
+        </w:rPr>
+        <w:tab/>
+      </w:r>
+      <w:r>
+        <w:rPr>
+          <w:color w:val="7030A0"/>
+        </w:rPr>
+        <w:tab/>
+      </w:r>
+      <w:r>
+        <w:rPr>
+          <w:color w:val="7030A0"/>
+        </w:rPr>
+        <w:tab/>
+      </w:r>
+      <w:r>
+        <w:rPr>
+          <w:color w:val="7030A0"/>
+        </w:rPr>
+        <w:tab/>
+        <w:t>#</w:t>
+      </w:r>
+      <w:proofErr w:type="gramStart"/>
+      <w:r>
+        <w:rPr>
+          <w:color w:val="7030A0"/>
+        </w:rPr>
+        <w:t>remember</w:t>
+      </w:r>
+      <w:proofErr w:type="gramEnd"/>
+      <w:r>
+        <w:rPr>
+          <w:color w:val="7030A0"/>
+        </w:rPr>
+        <w:t xml:space="preserve"> that python starts with 0 as the first one</w:t>
+      </w:r>
+    </w:p>
+    <w:p>
+      <w:pPr>
+        <w:spacing w:after="0" w:line="240" w:lineRule="auto"/>
+        <w:rPr>
+          <w:color w:val="7030A0"/>
+        </w:rPr>
+      </w:pPr>
+      <w:r>
+        <w:rPr>
+          <w:color w:val="7030A0"/>
+        </w:rPr>
+        <w:tab/>
+      </w:r>
+      <w:r>
+        <w:rPr>
+          <w:color w:val="7030A0"/>
+        </w:rPr>
+        <w:tab/>
+      </w:r>
+      <w:r>
+        <w:rPr>
+          <w:color w:val="7030A0"/>
+        </w:rPr>
+        <w:tab/>
+        <w:t xml:space="preserve">#r scripts: call with </w:t>
+      </w:r>
+      <w:proofErr w:type="spellStart"/>
+      <w:r>
+        <w:rPr>
+          <w:color w:val="7030A0"/>
+        </w:rPr>
+        <w:t>snakemake@input</w:t>
+      </w:r>
+      <w:proofErr w:type="spellEnd"/>
+      <w:r>
+        <w:rPr>
+          <w:color w:val="7030A0"/>
+        </w:rPr>
+        <w:t>[[</w:t>
+      </w:r>
+      <w:r>
+        <w:rPr>
+          <w:color w:val="0070C0"/>
+        </w:rPr>
+        <w:t>num</w:t>
+      </w:r>
+      <w:r>
+        <w:rPr>
+          <w:color w:val="7030A0"/>
+        </w:rPr>
+        <w:t>]]</w:t>
+      </w:r>
+    </w:p>
+    <w:p>
+      <w:pPr>
+        <w:spacing w:after="0" w:line="240" w:lineRule="auto"/>
+        <w:rPr>
+          <w:color w:val="7030A0"/>
+        </w:rPr>
+      </w:pPr>
+      <w:r>
+        <w:rPr>
+          <w:color w:val="7030A0"/>
+        </w:rPr>
+        <w:tab/>
+      </w:r>
+      <w:r>
+        <w:rPr>
+          <w:color w:val="7030A0"/>
+        </w:rPr>
+        <w:tab/>
+      </w:r>
+      <w:r>
+        <w:rPr>
+          <w:color w:val="7030A0"/>
+        </w:rPr>
+        <w:tab/>
+      </w:r>
+      <w:r>
+        <w:rPr>
+          <w:color w:val="7030A0"/>
+        </w:rPr>
+        <w:tab/>
+        <w:t>#</w:t>
+      </w:r>
+      <w:proofErr w:type="gramStart"/>
+      <w:r>
+        <w:rPr>
+          <w:color w:val="7030A0"/>
+        </w:rPr>
+        <w:t>starts</w:t>
+      </w:r>
+      <w:proofErr w:type="gramEnd"/>
+      <w:r>
+        <w:rPr>
+          <w:color w:val="7030A0"/>
+        </w:rPr>
+        <w:t xml:space="preserve"> with one here, because it’s in R</w:t>
+      </w:r>
+    </w:p>
+    <w:p>
+      <w:pPr>
+        <w:spacing w:after="0" w:line="240" w:lineRule="auto"/>
+        <w:rPr>
+          <w:color w:val="7030A0"/>
+        </w:rPr>
+      </w:pPr>
+      <w:r>
+        <w:rPr>
+          <w:color w:val="7030A0"/>
+        </w:rPr>
+        <w:tab/>
+      </w:r>
+      <w:r>
+        <w:rPr>
+          <w:color w:val="7030A0"/>
+        </w:rPr>
+        <w:tab/>
+      </w:r>
+      <w:r>
+        <w:rPr>
+          <w:color w:val="7030A0"/>
+        </w:rPr>
+        <w:tab/>
+      </w:r>
+      <w:r>
+        <w:rPr>
+          <w:color w:val="7030A0"/>
+        </w:rPr>
+        <w:tab/>
+        <w:t>#</w:t>
+      </w:r>
+      <w:proofErr w:type="gramStart"/>
+      <w:r>
+        <w:rPr>
+          <w:color w:val="7030A0"/>
+        </w:rPr>
+        <w:t>or</w:t>
+      </w:r>
+      <w:proofErr w:type="gramEnd"/>
+      <w:r>
+        <w:rPr>
+          <w:color w:val="7030A0"/>
+        </w:rPr>
+        <w:t xml:space="preserve"> do </w:t>
+      </w:r>
+      <w:proofErr w:type="spellStart"/>
+      <w:r>
+        <w:rPr>
+          <w:color w:val="7030A0"/>
+        </w:rPr>
+        <w:t>snakemake@input</w:t>
+      </w:r>
+      <w:proofErr w:type="spellEnd"/>
+      <w:r>
+        <w:rPr>
+          <w:color w:val="7030A0"/>
+        </w:rPr>
+        <w:t>[["</w:t>
+      </w:r>
+      <w:r>
+        <w:rPr>
+          <w:color w:val="0070C0"/>
+        </w:rPr>
+        <w:t>filename</w:t>
+      </w:r>
+      <w:r>
+        <w:rPr>
+          <w:color w:val="7030A0"/>
+        </w:rPr>
+        <w:t>"]]</w:t>
+      </w:r>
+    </w:p>
+    <w:p>
+      <w:pPr>
+        <w:spacing w:after="0" w:line="240" w:lineRule="auto"/>
+      </w:pPr>
+      <w:r>
+        <w:t>Commands</w:t>
+      </w:r>
+    </w:p>
+    <w:p>
+      <w:pPr>
+        <w:spacing w:after="0" w:line="240" w:lineRule="auto"/>
+        <w:rPr>
+          <w:color w:val="7030A0"/>
+        </w:rPr>
+      </w:pPr>
+      <w:r>
+        <w:tab/>
       </w:r>
       <w:proofErr w:type="spellStart"/>
       <w:r>
@@ -103,15 +867,7 @@
       </w:r>
       <w:proofErr w:type="spellEnd"/>
       <w:r>
-        <w:t xml:space="preserve">-forge -c </w:t>
-      </w:r>
-      <w:proofErr w:type="spellStart"/>
-      <w:r>
-        <w:t>bioconda</w:t>
-      </w:r>
-      <w:proofErr w:type="spellEnd"/>
-      <w:r>
-        <w:t xml:space="preserve"> -n </w:t>
+        <w:t xml:space="preserve"> activate </w:t>
       </w:r>
       <w:proofErr w:type="spellStart"/>
       <w:r>
@@ -121,36 +877,82 @@
       <w:r>
         <w:t xml:space="preserve"> </w:t>
       </w:r>
-      <w:proofErr w:type="spellStart"/>
-      <w:r>
+      <w:r>
+        <w:rPr>
+          <w:color w:val="7030A0"/>
+        </w:rPr>
+        <w:t xml:space="preserve">#enter </w:t>
+      </w:r>
+      <w:proofErr w:type="spellStart"/>
+      <w:r>
+        <w:rPr>
+          <w:color w:val="7030A0"/>
+        </w:rPr>
         <w:t>snakemake</w:t>
       </w:r>
       <w:proofErr w:type="spellEnd"/>
-    </w:p>
-    <w:p>
-      <w:pPr>
-        <w:spacing w:after="0" w:line="240" w:lineRule="auto"/>
-      </w:pPr>
-      <w:r>
-        <w:tab/>
-        <w:t xml:space="preserve">Activate isolated software environment into which </w:t>
-      </w:r>
-      <w:proofErr w:type="spellStart"/>
-      <w:r>
+      <w:r>
+        <w:rPr>
+          <w:color w:val="7030A0"/>
+        </w:rPr>
+        <w:t xml:space="preserve"> environment</w:t>
+      </w:r>
+    </w:p>
+    <w:p>
+      <w:pPr>
+        <w:spacing w:after="0" w:line="240" w:lineRule="auto"/>
+        <w:rPr>
+          <w:color w:val="7030A0"/>
+        </w:rPr>
+      </w:pPr>
+      <w:r>
+        <w:tab/>
+      </w:r>
+      <w:proofErr w:type="spellStart"/>
+      <w:r>
+        <w:rPr>
+          <w:color w:val="C00000"/>
+        </w:rPr>
+        <w:t>Ctrl+C</w:t>
+      </w:r>
+      <w:proofErr w:type="spellEnd"/>
+      <w:r>
+        <w:rPr>
+          <w:color w:val="C00000"/>
+        </w:rPr>
+        <w:t xml:space="preserve"> </w:t>
+      </w:r>
+      <w:r>
+        <w:rPr>
+          <w:color w:val="7030A0"/>
+        </w:rPr>
+        <w:t>#</w:t>
+      </w:r>
+      <w:r>
+        <w:rPr>
+          <w:color w:val="7030A0"/>
+        </w:rPr>
+        <w:t xml:space="preserve">exit running </w:t>
+      </w:r>
+      <w:proofErr w:type="spellStart"/>
+      <w:r>
+        <w:rPr>
+          <w:color w:val="7030A0"/>
+        </w:rPr>
         <w:t>snakemake</w:t>
       </w:r>
       <w:proofErr w:type="spellEnd"/>
       <w:r>
-        <w:t xml:space="preserve"> has been installed</w:t>
-      </w:r>
-    </w:p>
-    <w:p>
-      <w:pPr>
-        <w:spacing w:after="0" w:line="240" w:lineRule="auto"/>
-      </w:pPr>
-      <w:r>
-        <w:tab/>
-      </w:r>
+        <w:rPr>
+          <w:color w:val="7030A0"/>
+        </w:rPr>
+        <w:t xml:space="preserve"> workflow (kills all runs)</w:t>
+      </w:r>
+    </w:p>
+    <w:p>
+      <w:pPr>
+        <w:spacing w:after="0" w:line="240" w:lineRule="auto"/>
+      </w:pPr>
       <w:r>
         <w:tab/>
       </w:r>
@@ -160,39 +962,35 @@
       </w:r>
       <w:proofErr w:type="spellEnd"/>
       <w:r>
-        <w:t xml:space="preserve"> activate </w:t>
-      </w:r>
-      <w:proofErr w:type="spellStart"/>
-      <w:r>
+        <w:t xml:space="preserve"> deactivate </w:t>
+      </w:r>
+      <w:r>
+        <w:rPr>
+          <w:color w:val="7030A0"/>
+        </w:rPr>
+        <w:t xml:space="preserve">#deactivate active </w:t>
+      </w:r>
+      <w:proofErr w:type="spellStart"/>
+      <w:r>
+        <w:rPr>
+          <w:color w:val="7030A0"/>
+        </w:rPr>
         <w:t>snakemake</w:t>
       </w:r>
       <w:proofErr w:type="spellEnd"/>
-    </w:p>
-    <w:p>
-      <w:pPr>
-        <w:spacing w:after="0" w:line="240" w:lineRule="auto"/>
-      </w:pPr>
-      <w:r>
-        <w:t>Commands</w:t>
-      </w:r>
-    </w:p>
-    <w:p>
-      <w:pPr>
-        <w:spacing w:after="0" w:line="240" w:lineRule="auto"/>
-        <w:rPr>
-          <w:color w:val="7030A0"/>
-        </w:rPr>
-      </w:pPr>
-      <w:r>
-        <w:tab/>
-      </w:r>
-      <w:proofErr w:type="spellStart"/>
-      <w:r>
-        <w:t>conda</w:t>
-      </w:r>
-      <w:proofErr w:type="spellEnd"/>
-      <w:r>
-        <w:t xml:space="preserve"> activate </w:t>
+      <w:r>
+        <w:rPr>
+          <w:color w:val="7030A0"/>
+        </w:rPr>
+        <w:t xml:space="preserve"> environment</w:t>
+      </w:r>
+    </w:p>
+    <w:p>
+      <w:pPr>
+        <w:spacing w:after="0" w:line="240" w:lineRule="auto"/>
+      </w:pPr>
+      <w:r>
+        <w:tab/>
       </w:r>
       <w:proofErr w:type="spellStart"/>
       <w:r>
@@ -200,13 +998,75 @@
       </w:r>
       <w:proofErr w:type="spellEnd"/>
       <w:r>
+        <w:t xml:space="preserve"> --help </w:t>
+      </w:r>
+      <w:r>
+        <w:rPr>
+          <w:color w:val="7030A0"/>
+        </w:rPr>
+        <w:t>#see available tools</w:t>
+      </w:r>
+    </w:p>
+    <w:p>
+      <w:pPr>
+        <w:spacing w:after="0" w:line="240" w:lineRule="auto"/>
+      </w:pPr>
+      <w:r>
+        <w:tab/>
+      </w:r>
+      <w:proofErr w:type="spellStart"/>
+      <w:r>
+        <w:t>snakemake</w:t>
+      </w:r>
+      <w:proofErr w:type="spellEnd"/>
+      <w:r>
         <w:t xml:space="preserve"> </w:t>
       </w:r>
       <w:r>
         <w:rPr>
-          <w:color w:val="7030A0"/>
-        </w:rPr>
-        <w:t xml:space="preserve">#enter </w:t>
+          <w:color w:val="0070C0"/>
+        </w:rPr>
+        <w:t>directory</w:t>
+      </w:r>
+      <w:r>
+        <w:t>/</w:t>
+      </w:r>
+      <w:r>
+        <w:rPr>
+          <w:color w:val="0070C0"/>
+        </w:rPr>
+        <w:t>file</w:t>
+      </w:r>
+    </w:p>
+    <w:p>
+      <w:pPr>
+        <w:spacing w:after="0" w:line="240" w:lineRule="auto"/>
+      </w:pPr>
+      <w:r>
+        <w:tab/>
+      </w:r>
+      <w:r>
+        <w:tab/>
+      </w:r>
+      <w:r>
+        <w:rPr>
+          <w:color w:val="7030A0"/>
+        </w:rPr>
+        <w:t>#</w:t>
+      </w:r>
+      <w:proofErr w:type="gramStart"/>
+      <w:r>
+        <w:rPr>
+          <w:color w:val="7030A0"/>
+        </w:rPr>
+        <w:t>tells</w:t>
+      </w:r>
+      <w:proofErr w:type="gramEnd"/>
+      <w:r>
+        <w:rPr>
+          <w:color w:val="7030A0"/>
+        </w:rPr>
+        <w:t xml:space="preserve"> </w:t>
       </w:r>
       <w:proofErr w:type="spellStart"/>
       <w:r>
@@ -220,30 +1080,122 @@
         <w:rPr>
           <w:color w:val="7030A0"/>
         </w:rPr>
-        <w:t xml:space="preserve"> environment</w:t>
-      </w:r>
-    </w:p>
-    <w:p>
-      <w:pPr>
-        <w:spacing w:after="0" w:line="240" w:lineRule="auto"/>
-        <w:rPr>
-          <w:color w:val="7030A0"/>
-        </w:rPr>
-      </w:pPr>
-      <w:r>
-        <w:tab/>
-      </w:r>
-      <w:proofErr w:type="spellStart"/>
-      <w:r>
-        <w:rPr>
-          <w:color w:val="C00000"/>
-        </w:rPr>
-        <w:t>Ctrl+C</w:t>
-      </w:r>
-      <w:proofErr w:type="spellEnd"/>
-      <w:r>
-        <w:rPr>
-          <w:color w:val="C00000"/>
+        <w:t xml:space="preserve"> to generate the target files (this can be a rule output)</w:t>
+      </w:r>
+    </w:p>
+    <w:p>
+      <w:pPr>
+        <w:spacing w:after="0" w:line="240" w:lineRule="auto"/>
+      </w:pPr>
+      <w:r>
+        <w:tab/>
+      </w:r>
+      <w:r>
+        <w:tab/>
+      </w:r>
+      <w:r>
+        <w:rPr>
+          <w:color w:val="7030A0"/>
+        </w:rPr>
+        <w:t>#</w:t>
+      </w:r>
+      <w:proofErr w:type="gramStart"/>
+      <w:r>
+        <w:rPr>
+          <w:color w:val="7030A0"/>
+        </w:rPr>
+        <w:t>options</w:t>
+      </w:r>
+      <w:proofErr w:type="gramEnd"/>
+    </w:p>
+    <w:p>
+      <w:pPr>
+        <w:spacing w:after="0" w:line="240" w:lineRule="auto"/>
+      </w:pPr>
+      <w:r>
+        <w:tab/>
+      </w:r>
+      <w:r>
+        <w:tab/>
+      </w:r>
+      <w:r>
+        <w:tab/>
+        <w:t xml:space="preserve">-n </w:t>
+      </w:r>
+      <w:r>
+        <w:rPr>
+          <w:color w:val="7030A0"/>
+        </w:rPr>
+        <w:t xml:space="preserve">#dry run (show execution plan without </w:t>
+      </w:r>
+      <w:proofErr w:type="gramStart"/>
+      <w:r>
+        <w:rPr>
+          <w:color w:val="7030A0"/>
+        </w:rPr>
+        <w:t>actually running</w:t>
+      </w:r>
+      <w:proofErr w:type="gramEnd"/>
+      <w:r>
+        <w:rPr>
+          <w:color w:val="7030A0"/>
+        </w:rPr>
+        <w:t>)</w:t>
+      </w:r>
+    </w:p>
+    <w:p>
+      <w:pPr>
+        <w:spacing w:after="0" w:line="240" w:lineRule="auto"/>
+      </w:pPr>
+      <w:r>
+        <w:tab/>
+      </w:r>
+      <w:r>
+        <w:tab/>
+      </w:r>
+      <w:r>
+        <w:tab/>
+        <w:t xml:space="preserve">-p </w:t>
+      </w:r>
+      <w:r>
+        <w:rPr>
+          <w:color w:val="7030A0"/>
+        </w:rPr>
+        <w:t>#print the resulting shell command</w:t>
+      </w:r>
+    </w:p>
+    <w:p>
+      <w:pPr>
+        <w:spacing w:after="0" w:line="240" w:lineRule="auto"/>
+        <w:rPr>
+          <w:color w:val="7030A0"/>
+        </w:rPr>
+      </w:pPr>
+      <w:r>
+        <w:tab/>
+      </w:r>
+      <w:r>
+        <w:tab/>
+      </w:r>
+      <w:r>
+        <w:tab/>
+        <w:t xml:space="preserve">--cores </w:t>
+      </w:r>
+      <w:r>
+        <w:rPr>
+          <w:color w:val="0070C0"/>
+        </w:rPr>
+        <w:t>num</w:t>
+      </w:r>
+      <w:r>
+        <w:rPr>
+          <w:color w:val="0070C0"/>
+        </w:rPr>
+        <w:t>ber</w:t>
+      </w:r>
+      <w:r>
+        <w:rPr>
+          <w:color w:val="0070C0"/>
         </w:rPr>
         <w:t xml:space="preserve"> </w:t>
       </w:r>
@@ -251,84 +1203,310 @@
         <w:rPr>
           <w:color w:val="7030A0"/>
         </w:rPr>
+        <w:t>#specify number of cores to use</w:t>
+      </w:r>
+    </w:p>
+    <w:p>
+      <w:pPr>
+        <w:spacing w:after="0" w:line="240" w:lineRule="auto"/>
+      </w:pPr>
+      <w:r>
+        <w:tab/>
+      </w:r>
+      <w:r>
+        <w:tab/>
+      </w:r>
+      <w:r>
+        <w:tab/>
+        <w:t>--</w:t>
+      </w:r>
+      <w:proofErr w:type="spellStart"/>
+      <w:r>
+        <w:t>dag</w:t>
+      </w:r>
+      <w:proofErr w:type="spellEnd"/>
+      <w:r>
+        <w:t xml:space="preserve"> </w:t>
+      </w:r>
+      <w:r>
+        <w:rPr>
+          <w:color w:val="7030A0"/>
+        </w:rPr>
+        <w:t>#visualize the DAG</w:t>
+      </w:r>
+    </w:p>
+    <w:p>
+      <w:pPr>
+        <w:spacing w:after="0" w:line="240" w:lineRule="auto"/>
+        <w:rPr>
+          <w:color w:val="7030A0"/>
+        </w:rPr>
+      </w:pPr>
+      <w:r>
+        <w:tab/>
+      </w:r>
+      <w:r>
+        <w:tab/>
+      </w:r>
+      <w:r>
+        <w:rPr>
+          <w:color w:val="7030A0"/>
+        </w:rPr>
         <w:t>#</w:t>
       </w:r>
-      <w:r>
-        <w:rPr>
-          <w:color w:val="7030A0"/>
-        </w:rPr>
-        <w:t xml:space="preserve">exit running </w:t>
-      </w:r>
-      <w:proofErr w:type="spellStart"/>
-      <w:r>
-        <w:rPr>
-          <w:color w:val="7030A0"/>
-        </w:rPr>
-        <w:t>snakemake</w:t>
-      </w:r>
-      <w:proofErr w:type="spellEnd"/>
-      <w:r>
-        <w:rPr>
-          <w:color w:val="7030A0"/>
-        </w:rPr>
-        <w:t xml:space="preserve"> workflow (kills all runs)</w:t>
-      </w:r>
-    </w:p>
-    <w:p>
-      <w:pPr>
-        <w:spacing w:after="0" w:line="240" w:lineRule="auto"/>
-      </w:pPr>
-      <w:r>
-        <w:tab/>
-      </w:r>
-      <w:proofErr w:type="spellStart"/>
-      <w:r>
-        <w:t>conda</w:t>
-      </w:r>
-      <w:proofErr w:type="spellEnd"/>
-      <w:r>
-        <w:t xml:space="preserve"> deactivate </w:t>
-      </w:r>
-      <w:r>
-        <w:rPr>
-          <w:color w:val="7030A0"/>
-        </w:rPr>
-        <w:t xml:space="preserve">#deactivate active </w:t>
-      </w:r>
-      <w:proofErr w:type="spellStart"/>
-      <w:r>
-        <w:rPr>
-          <w:color w:val="7030A0"/>
-        </w:rPr>
-        <w:t>snakemake</w:t>
-      </w:r>
-      <w:proofErr w:type="spellEnd"/>
-      <w:r>
-        <w:rPr>
-          <w:color w:val="7030A0"/>
-        </w:rPr>
-        <w:t xml:space="preserve"> environment</w:t>
-      </w:r>
-    </w:p>
-    <w:p>
-      <w:pPr>
-        <w:spacing w:after="0" w:line="240" w:lineRule="auto"/>
-      </w:pPr>
-    </w:p>
-    <w:p>
-      <w:pPr>
-        <w:spacing w:after="0" w:line="240" w:lineRule="auto"/>
-      </w:pPr>
-    </w:p>
-    <w:p>
-      <w:pPr>
-        <w:spacing w:after="0" w:line="240" w:lineRule="auto"/>
-      </w:pPr>
-    </w:p>
-    <w:p>
-      <w:pPr>
-        <w:spacing w:after="0" w:line="240" w:lineRule="auto"/>
-      </w:pPr>
+      <w:proofErr w:type="gramStart"/>
+      <w:r>
+        <w:rPr>
+          <w:color w:val="7030A0"/>
+        </w:rPr>
+        <w:t>pipe</w:t>
+      </w:r>
+      <w:proofErr w:type="gramEnd"/>
+      <w:r>
+        <w:rPr>
+          <w:color w:val="7030A0"/>
+        </w:rPr>
+        <w:t xml:space="preserve"> into </w:t>
+      </w:r>
+      <w:r>
+        <w:rPr>
+          <w:color w:val="7030A0"/>
+        </w:rPr>
+        <w:t>dot -</w:t>
+      </w:r>
+      <w:proofErr w:type="spellStart"/>
+      <w:r>
+        <w:rPr>
+          <w:color w:val="7030A0"/>
+        </w:rPr>
+        <w:t>Tsvg</w:t>
+      </w:r>
+      <w:proofErr w:type="spellEnd"/>
+      <w:r>
+        <w:rPr>
+          <w:color w:val="7030A0"/>
+        </w:rPr>
+        <w:t xml:space="preserve"> &gt; </w:t>
+      </w:r>
+      <w:proofErr w:type="spellStart"/>
+      <w:r>
+        <w:rPr>
+          <w:color w:val="7030A0"/>
+        </w:rPr>
+        <w:t>dag.svg</w:t>
+      </w:r>
+      <w:proofErr w:type="spellEnd"/>
+      <w:r>
+        <w:rPr>
+          <w:color w:val="7030A0"/>
+        </w:rPr>
+        <w:t xml:space="preserve"> to save the </w:t>
+      </w:r>
+      <w:proofErr w:type="spellStart"/>
+      <w:r>
+        <w:rPr>
+          <w:color w:val="7030A0"/>
+        </w:rPr>
+        <w:t>dag</w:t>
+      </w:r>
+      <w:proofErr w:type="spellEnd"/>
+      <w:r>
+        <w:rPr>
+          <w:color w:val="7030A0"/>
+        </w:rPr>
+        <w:t xml:space="preserve"> visualization</w:t>
+      </w:r>
+    </w:p>
+    <w:p>
+      <w:pPr>
+        <w:spacing w:after="0" w:line="240" w:lineRule="auto"/>
+        <w:rPr>
+          <w:color w:val="7030A0"/>
+        </w:rPr>
+      </w:pPr>
+      <w:r>
+        <w:tab/>
+      </w:r>
+      <w:r>
+        <w:t>expand(“</w:t>
+      </w:r>
+      <w:r>
+        <w:rPr>
+          <w:color w:val="0070C0"/>
+        </w:rPr>
+        <w:t>directory</w:t>
+      </w:r>
+      <w:r>
+        <w:t>/</w:t>
+      </w:r>
+      <w:r>
+        <w:rPr>
+          <w:color w:val="0070C0"/>
+        </w:rPr>
+        <w:t>{</w:t>
+      </w:r>
+      <w:r>
+        <w:rPr>
+          <w:color w:val="00B050"/>
+        </w:rPr>
+        <w:t>something</w:t>
+      </w:r>
+      <w:proofErr w:type="gramStart"/>
+      <w:r>
+        <w:rPr>
+          <w:color w:val="0070C0"/>
+        </w:rPr>
+        <w:t>}.bam</w:t>
+      </w:r>
+      <w:proofErr w:type="gramEnd"/>
+      <w:r>
+        <w:t xml:space="preserve">”, </w:t>
+      </w:r>
+      <w:r>
+        <w:rPr>
+          <w:color w:val="00B050"/>
+        </w:rPr>
+        <w:t>something</w:t>
+      </w:r>
+      <w:r>
+        <w:t>=</w:t>
+      </w:r>
+      <w:r>
+        <w:rPr>
+          <w:color w:val="0070C0"/>
+        </w:rPr>
+        <w:t>NAME</w:t>
+      </w:r>
+      <w:r>
+        <w:t xml:space="preserve">) </w:t>
+      </w:r>
+      <w:r>
+        <w:rPr>
+          <w:color w:val="7030A0"/>
+        </w:rPr>
+        <w:t xml:space="preserve">#helper </w:t>
+      </w:r>
+      <w:proofErr w:type="spellStart"/>
+      <w:r>
+        <w:rPr>
+          <w:color w:val="7030A0"/>
+        </w:rPr>
+        <w:t>func</w:t>
+      </w:r>
+      <w:r>
+        <w:rPr>
+          <w:color w:val="7030A0"/>
+        </w:rPr>
+        <w:t>t</w:t>
+      </w:r>
+      <w:proofErr w:type="spellEnd"/>
+      <w:r>
+        <w:rPr>
+          <w:color w:val="7030A0"/>
+        </w:rPr>
+        <w:t xml:space="preserve"> for collecting input files</w:t>
+      </w:r>
+    </w:p>
+    <w:p>
+      <w:pPr>
+        <w:spacing w:after="0" w:line="240" w:lineRule="auto"/>
+      </w:pPr>
+      <w:r>
+        <w:t>Best practice</w:t>
+      </w:r>
+    </w:p>
+    <w:p>
+      <w:pPr>
+        <w:spacing w:after="0" w:line="240" w:lineRule="auto"/>
+      </w:pPr>
+      <w:r>
+        <w:tab/>
+      </w:r>
+      <w:r>
+        <w:rPr>
+          <w:color w:val="7030A0"/>
+        </w:rPr>
+        <w:t>#</w:t>
+      </w:r>
+      <w:proofErr w:type="gramStart"/>
+      <w:r>
+        <w:rPr>
+          <w:color w:val="7030A0"/>
+        </w:rPr>
+        <w:t>at</w:t>
+      </w:r>
+      <w:proofErr w:type="gramEnd"/>
+      <w:r>
+        <w:rPr>
+          <w:color w:val="7030A0"/>
+        </w:rPr>
+        <w:t xml:space="preserve"> top of file</w:t>
+      </w:r>
+    </w:p>
+    <w:p>
+      <w:pPr>
+        <w:spacing w:after="0" w:line="240" w:lineRule="auto"/>
+      </w:pPr>
+      <w:r>
+        <w:tab/>
+      </w:r>
+      <w:r>
+        <w:tab/>
+      </w:r>
+      <w:r>
+        <w:t>rule all:</w:t>
+      </w:r>
+    </w:p>
+    <w:p>
+      <w:pPr>
+        <w:spacing w:after="0" w:line="240" w:lineRule="auto"/>
+      </w:pPr>
+      <w:r>
+        <w:t xml:space="preserve"> </w:t>
+      </w:r>
+      <w:r>
+        <w:tab/>
+      </w:r>
+      <w:r>
+        <w:tab/>
+      </w:r>
+      <w:r>
+        <w:tab/>
+      </w:r>
+      <w:proofErr w:type="spellStart"/>
+      <w:r>
+        <w:t>input:</w:t>
+      </w:r>
+      <w:proofErr w:type="spellEnd"/>
+    </w:p>
+    <w:p>
+      <w:pPr>
+        <w:spacing w:after="0" w:line="240" w:lineRule="auto"/>
+        <w:ind w:left="2160" w:firstLine="720"/>
+      </w:pPr>
+      <w:r>
+        <w:t>"</w:t>
+      </w:r>
+      <w:r>
+        <w:rPr>
+          <w:color w:val="0070C0"/>
+        </w:rPr>
+        <w:t>directory</w:t>
+      </w:r>
+      <w:r>
+        <w:t>/</w:t>
+      </w:r>
+      <w:proofErr w:type="spellStart"/>
+      <w:r>
+        <w:rPr>
+          <w:color w:val="0070C0"/>
+        </w:rPr>
+        <w:t>finaltargetfile</w:t>
+      </w:r>
+      <w:proofErr w:type="spellEnd"/>
+      <w:r>
+        <w:t>"</w:t>
+      </w:r>
     </w:p>
     <w:p>
       <w:pPr>
@@ -802,7 +1980,6 @@
   <w:style w:type="character" w:default="1" w:styleId="DefaultParagraphFont">
     <w:name w:val="Default Paragraph Font"/>
     <w:uiPriority w:val="1"/>
-    <w:semiHidden/>
     <w:unhideWhenUsed/>
   </w:style>
   <w:style w:type="table" w:default="1" w:styleId="TableNormal">

</xml_diff>

<commit_message>
updated snakfile cheat sheet, added file for metagenomics notes
</commit_message>
<xml_diff>
--- a/Cheat Sheets/1e_CHEAT SHEET_SNAKEMAKE.docx
+++ b/Cheat Sheets/1e_CHEAT SHEET_SNAKEMAKE.docx
@@ -324,6 +324,147 @@
       </w:r>
       <w:r>
         <w:tab/>
+      </w:r>
+      <w:r>
+        <w:t>params:</w:t>
+      </w:r>
+    </w:p>
+    <w:p>
+      <w:pPr>
+        <w:spacing w:after="0" w:line="240" w:lineRule="auto"/>
+        <w:rPr>
+          <w:color w:val="7030A0"/>
+        </w:rPr>
+      </w:pPr>
+      <w:r>
+        <w:tab/>
+      </w:r>
+      <w:r>
+        <w:tab/>
+      </w:r>
+      <w:r>
+        <w:tab/>
+      </w:r>
+      <w:r>
+        <w:rPr>
+          <w:color w:val="7030A0"/>
+        </w:rPr>
+        <w:t>#</w:t>
+      </w:r>
+      <w:proofErr w:type="gramStart"/>
+      <w:r>
+        <w:rPr>
+          <w:color w:val="7030A0"/>
+        </w:rPr>
+        <w:t>set</w:t>
+      </w:r>
+      <w:proofErr w:type="gramEnd"/>
+      <w:r>
+        <w:rPr>
+          <w:color w:val="7030A0"/>
+        </w:rPr>
+        <w:t xml:space="preserve"> parameters here (for example, “</w:t>
+      </w:r>
+      <w:proofErr w:type="spellStart"/>
+      <w:r>
+        <w:rPr>
+          <w:color w:val="7030A0"/>
+        </w:rPr>
+        <w:t>pval</w:t>
+      </w:r>
+      <w:proofErr w:type="spellEnd"/>
+      <w:r>
+        <w:rPr>
+          <w:color w:val="7030A0"/>
+        </w:rPr>
+        <w:t>=0.05”)</w:t>
+      </w:r>
+    </w:p>
+    <w:p>
+      <w:pPr>
+        <w:spacing w:after="0" w:line="240" w:lineRule="auto"/>
+        <w:rPr>
+          <w:color w:val="0070C0"/>
+        </w:rPr>
+      </w:pPr>
+      <w:r>
+        <w:rPr>
+          <w:color w:val="7030A0"/>
+        </w:rPr>
+        <w:tab/>
+      </w:r>
+      <w:r>
+        <w:rPr>
+          <w:color w:val="7030A0"/>
+        </w:rPr>
+        <w:tab/>
+      </w:r>
+      <w:r>
+        <w:rPr>
+          <w:color w:val="7030A0"/>
+        </w:rPr>
+        <w:tab/>
+      </w:r>
+      <w:r>
+        <w:rPr>
+          <w:color w:val="0070C0"/>
+        </w:rPr>
+        <w:t>parameter</w:t>
+      </w:r>
+      <w:r>
+        <w:t>=</w:t>
+      </w:r>
+      <w:r>
+        <w:rPr>
+          <w:color w:val="0070C0"/>
+        </w:rPr>
+        <w:t>value</w:t>
+      </w:r>
+    </w:p>
+    <w:p>
+      <w:pPr>
+        <w:spacing w:after="0" w:line="240" w:lineRule="auto"/>
+        <w:ind w:left="720" w:firstLine="720"/>
+      </w:pPr>
+      <w:r>
+        <w:t>run:</w:t>
+      </w:r>
+    </w:p>
+    <w:p>
+      <w:pPr>
+        <w:spacing w:after="0" w:line="240" w:lineRule="auto"/>
+        <w:ind w:left="720" w:firstLine="720"/>
+      </w:pPr>
+      <w:r>
+        <w:tab/>
+      </w:r>
+      <w:r>
+        <w:rPr>
+          <w:color w:val="7030A0"/>
+        </w:rPr>
+        <w:t>#</w:t>
+      </w:r>
+      <w:proofErr w:type="gramStart"/>
+      <w:r>
+        <w:rPr>
+          <w:color w:val="7030A0"/>
+        </w:rPr>
+        <w:t>what</w:t>
+      </w:r>
+      <w:proofErr w:type="gramEnd"/>
+      <w:r>
+        <w:rPr>
+          <w:color w:val="7030A0"/>
+        </w:rPr>
+        <w:t xml:space="preserve"> to run</w:t>
+      </w:r>
+    </w:p>
+    <w:p>
+      <w:pPr>
+        <w:spacing w:after="0" w:line="240" w:lineRule="auto"/>
+        <w:ind w:left="720" w:firstLine="720"/>
+      </w:pPr>
+      <w:r>
         <w:t>shell:</w:t>
       </w:r>
     </w:p>
@@ -1266,13 +1407,7 @@
         <w:rPr>
           <w:color w:val="7030A0"/>
         </w:rPr>
-        <w:t xml:space="preserve"> into </w:t>
-      </w:r>
-      <w:r>
-        <w:rPr>
-          <w:color w:val="7030A0"/>
-        </w:rPr>
-        <w:t>dot -</w:t>
+        <w:t xml:space="preserve"> into dot -</w:t>
       </w:r>
       <w:proofErr w:type="spellStart"/>
       <w:r>
@@ -1452,8 +1587,6 @@
       </w:r>
       <w:r>
         <w:tab/>
-      </w:r>
-      <w:r>
         <w:t>rule all:</w:t>
       </w:r>
     </w:p>
@@ -1472,56 +1605,2170 @@
       </w:r>
       <w:r>
         <w:tab/>
+        <w:t>input:</w:t>
+      </w:r>
+    </w:p>
+    <w:p>
+      <w:pPr>
+        <w:spacing w:after="0" w:line="240" w:lineRule="auto"/>
+        <w:ind w:left="2160" w:firstLine="720"/>
+      </w:pPr>
+      <w:r>
+        <w:lastRenderedPageBreak/>
+        <w:t>"</w:t>
+      </w:r>
+      <w:r>
+        <w:rPr>
+          <w:color w:val="0070C0"/>
+        </w:rPr>
+        <w:t>directory</w:t>
+      </w:r>
+      <w:r>
+        <w:t>/</w:t>
       </w:r>
       <w:proofErr w:type="spellStart"/>
       <w:r>
-        <w:t>input:</w:t>
+        <w:rPr>
+          <w:color w:val="0070C0"/>
+        </w:rPr>
+        <w:t>finaltargetfile</w:t>
       </w:r>
       <w:proofErr w:type="spellEnd"/>
-    </w:p>
-    <w:p>
-      <w:pPr>
-        <w:spacing w:after="0" w:line="240" w:lineRule="auto"/>
-        <w:ind w:left="2160" w:firstLine="720"/>
-      </w:pPr>
       <w:r>
         <w:t>"</w:t>
       </w:r>
-      <w:r>
-        <w:rPr>
-          <w:color w:val="0070C0"/>
-        </w:rPr>
-        <w:t>directory</w:t>
-      </w:r>
-      <w:r>
-        <w:t>/</w:t>
+    </w:p>
+    <w:p>
+      <w:pPr>
+        <w:spacing w:after="0" w:line="240" w:lineRule="auto"/>
+      </w:pPr>
+      <w:r>
+        <w:tab/>
       </w:r>
       <w:proofErr w:type="spellStart"/>
       <w:r>
-        <w:rPr>
-          <w:color w:val="0070C0"/>
-        </w:rPr>
-        <w:t>finaltargetfile</w:t>
+        <w:t>snakemake</w:t>
       </w:r>
       <w:proofErr w:type="spellEnd"/>
       <w:r>
-        <w:t>"</w:t>
-      </w:r>
-    </w:p>
-    <w:p>
-      <w:pPr>
-        <w:spacing w:after="0" w:line="240" w:lineRule="auto"/>
-      </w:pPr>
-    </w:p>
-    <w:p>
-      <w:pPr>
-        <w:spacing w:after="0" w:line="240" w:lineRule="auto"/>
-      </w:pPr>
-    </w:p>
-    <w:p>
-      <w:pPr>
-        <w:spacing w:after="0" w:line="240" w:lineRule="auto"/>
-      </w:pPr>
+        <w:t xml:space="preserve"> </w:t>
+      </w:r>
+      <w:r>
+        <w:t>--</w:t>
+      </w:r>
+      <w:r>
+        <w:t>lint</w:t>
+      </w:r>
+      <w:r>
+        <w:t xml:space="preserve"> </w:t>
+      </w:r>
+      <w:r>
+        <w:rPr>
+          <w:color w:val="7030A0"/>
+        </w:rPr>
+        <w:t>#invokve the code quality checker (linter)</w:t>
+      </w:r>
+    </w:p>
+    <w:p>
+      <w:pPr>
+        <w:spacing w:after="0" w:line="240" w:lineRule="auto"/>
+        <w:rPr>
+          <w:color w:val="7030A0"/>
+        </w:rPr>
+      </w:pPr>
+      <w:r>
+        <w:tab/>
+      </w:r>
+      <w:r>
+        <w:rPr>
+          <w:color w:val="7030A0"/>
+        </w:rPr>
+        <w:t>#</w:t>
+      </w:r>
+      <w:proofErr w:type="gramStart"/>
+      <w:r>
+        <w:rPr>
+          <w:color w:val="7030A0"/>
+        </w:rPr>
+        <w:t>apply</w:t>
+      </w:r>
+      <w:proofErr w:type="gramEnd"/>
+      <w:r>
+        <w:rPr>
+          <w:color w:val="7030A0"/>
+        </w:rPr>
+        <w:t xml:space="preserve"> the formatter </w:t>
+      </w:r>
+      <w:proofErr w:type="spellStart"/>
+      <w:r>
+        <w:rPr>
+          <w:color w:val="7030A0"/>
+        </w:rPr>
+        <w:t>Snakefmt</w:t>
+      </w:r>
+      <w:proofErr w:type="spellEnd"/>
+      <w:r>
+        <w:rPr>
+          <w:color w:val="7030A0"/>
+        </w:rPr>
+        <w:t xml:space="preserve"> before publishing</w:t>
+      </w:r>
+    </w:p>
+    <w:p>
+      <w:pPr>
+        <w:spacing w:after="0" w:line="240" w:lineRule="auto"/>
+        <w:rPr>
+          <w:color w:val="7030A0"/>
+        </w:rPr>
+      </w:pPr>
+      <w:r>
+        <w:rPr>
+          <w:color w:val="7030A0"/>
+        </w:rPr>
+        <w:tab/>
+        <w:t>#</w:t>
+      </w:r>
+      <w:proofErr w:type="gramStart"/>
+      <w:r>
+        <w:rPr>
+          <w:color w:val="7030A0"/>
+        </w:rPr>
+        <w:t>when</w:t>
+      </w:r>
+      <w:proofErr w:type="gramEnd"/>
+      <w:r>
+        <w:rPr>
+          <w:color w:val="7030A0"/>
+        </w:rPr>
+        <w:t xml:space="preserve"> publishing to </w:t>
+      </w:r>
+      <w:proofErr w:type="spellStart"/>
+      <w:r>
+        <w:rPr>
+          <w:color w:val="7030A0"/>
+        </w:rPr>
+        <w:t>github</w:t>
+      </w:r>
+      <w:proofErr w:type="spellEnd"/>
+      <w:r>
+        <w:rPr>
+          <w:color w:val="7030A0"/>
+        </w:rPr>
+        <w:t xml:space="preserve">. Add some minimal test data and configure </w:t>
+      </w:r>
+      <w:proofErr w:type="spellStart"/>
+      <w:r>
+        <w:rPr>
+          <w:color w:val="7030A0"/>
+        </w:rPr>
+        <w:t>github</w:t>
+      </w:r>
+      <w:proofErr w:type="spellEnd"/>
+      <w:r>
+        <w:rPr>
+          <w:color w:val="7030A0"/>
+        </w:rPr>
+        <w:t xml:space="preserve"> actions</w:t>
+      </w:r>
+    </w:p>
+    <w:p>
+      <w:pPr>
+        <w:spacing w:after="0" w:line="240" w:lineRule="auto"/>
+        <w:rPr>
+          <w:color w:val="7030A0"/>
+        </w:rPr>
+      </w:pPr>
+      <w:r>
+        <w:rPr>
+          <w:color w:val="7030A0"/>
+        </w:rPr>
+        <w:tab/>
+        <w:t>#</w:t>
+      </w:r>
+      <w:proofErr w:type="gramStart"/>
+      <w:r>
+        <w:rPr>
+          <w:color w:val="7030A0"/>
+        </w:rPr>
+        <w:t>stick</w:t>
+      </w:r>
+      <w:proofErr w:type="gramEnd"/>
+      <w:r>
+        <w:rPr>
+          <w:color w:val="7030A0"/>
+        </w:rPr>
+        <w:t xml:space="preserve"> to a standardized structure when publishing a workflow</w:t>
+      </w:r>
+    </w:p>
+    <w:p>
+      <w:pPr>
+        <w:spacing w:after="0" w:line="240" w:lineRule="auto"/>
+        <w:rPr>
+          <w:color w:val="7030A0"/>
+        </w:rPr>
+      </w:pPr>
+      <w:r>
+        <w:rPr>
+          <w:color w:val="7030A0"/>
+        </w:rPr>
+        <w:tab/>
+        <w:t>#</w:t>
+      </w:r>
+      <w:proofErr w:type="gramStart"/>
+      <w:r>
+        <w:rPr>
+          <w:color w:val="7030A0"/>
+        </w:rPr>
+        <w:t>configuration</w:t>
+      </w:r>
+      <w:proofErr w:type="gramEnd"/>
+      <w:r>
+        <w:rPr>
+          <w:color w:val="7030A0"/>
+        </w:rPr>
+        <w:t xml:space="preserve"> handled via config files</w:t>
+      </w:r>
+    </w:p>
+    <w:p>
+      <w:pPr>
+        <w:spacing w:after="0" w:line="240" w:lineRule="auto"/>
+        <w:rPr>
+          <w:color w:val="7030A0"/>
+        </w:rPr>
+      </w:pPr>
+      <w:r>
+        <w:rPr>
+          <w:color w:val="7030A0"/>
+        </w:rPr>
+        <w:tab/>
+        <w:t>#</w:t>
+      </w:r>
+      <w:proofErr w:type="gramStart"/>
+      <w:r>
+        <w:rPr>
+          <w:color w:val="7030A0"/>
+        </w:rPr>
+        <w:t>keep</w:t>
+      </w:r>
+      <w:proofErr w:type="gramEnd"/>
+      <w:r>
+        <w:rPr>
+          <w:color w:val="7030A0"/>
+        </w:rPr>
+        <w:t xml:space="preserve"> filenames short but informative</w:t>
+      </w:r>
+    </w:p>
+    <w:p>
+      <w:pPr>
+        <w:spacing w:after="0" w:line="240" w:lineRule="auto"/>
+        <w:rPr>
+          <w:color w:val="7030A0"/>
+        </w:rPr>
+      </w:pPr>
+      <w:r>
+        <w:rPr>
+          <w:color w:val="7030A0"/>
+        </w:rPr>
+        <w:tab/>
+        <w:t>#</w:t>
+      </w:r>
+      <w:proofErr w:type="gramStart"/>
+      <w:r>
+        <w:rPr>
+          <w:color w:val="7030A0"/>
+        </w:rPr>
+        <w:t>stick</w:t>
+      </w:r>
+      <w:proofErr w:type="gramEnd"/>
+      <w:r>
+        <w:rPr>
+          <w:color w:val="7030A0"/>
+        </w:rPr>
+        <w:t xml:space="preserve"> to a single special character as a separator throughout the whole thing (_ or -)</w:t>
+      </w:r>
+    </w:p>
+    <w:p>
+      <w:pPr>
+        <w:spacing w:after="0" w:line="240" w:lineRule="auto"/>
+        <w:rPr>
+          <w:color w:val="7030A0"/>
+        </w:rPr>
+      </w:pPr>
+      <w:r>
+        <w:rPr>
+          <w:color w:val="7030A0"/>
+        </w:rPr>
+        <w:tab/>
+        <w:t>#</w:t>
+      </w:r>
+      <w:proofErr w:type="gramStart"/>
+      <w:r>
+        <w:rPr>
+          <w:color w:val="7030A0"/>
+        </w:rPr>
+        <w:t>keep</w:t>
+      </w:r>
+      <w:proofErr w:type="gramEnd"/>
+      <w:r>
+        <w:rPr>
+          <w:color w:val="7030A0"/>
+        </w:rPr>
+        <w:t xml:space="preserve"> python code like helper functions separate from rules</w:t>
+      </w:r>
+    </w:p>
+    <w:p>
+      <w:pPr>
+        <w:spacing w:after="0" w:line="240" w:lineRule="auto"/>
+        <w:rPr>
+          <w:color w:val="7030A0"/>
+        </w:rPr>
+      </w:pPr>
+      <w:r>
+        <w:rPr>
+          <w:color w:val="7030A0"/>
+        </w:rPr>
+        <w:tab/>
+        <w:t>#</w:t>
+      </w:r>
+      <w:proofErr w:type="gramStart"/>
+      <w:r>
+        <w:rPr>
+          <w:color w:val="7030A0"/>
+        </w:rPr>
+        <w:t>use</w:t>
+      </w:r>
+      <w:proofErr w:type="gramEnd"/>
+      <w:r>
+        <w:rPr>
+          <w:color w:val="7030A0"/>
+        </w:rPr>
+        <w:t xml:space="preserve"> wrappers when possible</w:t>
+      </w:r>
+    </w:p>
+    <w:p>
+      <w:pPr>
+        <w:spacing w:after="0" w:line="240" w:lineRule="auto"/>
+        <w:rPr>
+          <w:color w:val="7030A0"/>
+        </w:rPr>
+      </w:pPr>
+      <w:r>
+        <w:rPr>
+          <w:color w:val="7030A0"/>
+        </w:rPr>
+        <w:tab/>
+        <w:t>#</w:t>
+      </w:r>
+      <w:proofErr w:type="gramStart"/>
+      <w:r>
+        <w:rPr>
+          <w:color w:val="7030A0"/>
+        </w:rPr>
+        <w:t>recommended</w:t>
+      </w:r>
+      <w:proofErr w:type="gramEnd"/>
+      <w:r>
+        <w:rPr>
+          <w:color w:val="7030A0"/>
+        </w:rPr>
+        <w:t xml:space="preserve"> to store each workflow in a dedicated git repo with this structure:</w:t>
+      </w:r>
+    </w:p>
+    <w:p>
+      <w:pPr>
+        <w:pStyle w:val="HTMLPreformatted"/>
+        <w:rPr>
+          <w:rFonts w:ascii="Consolas" w:hAnsi="Consolas"/>
+          <w:color w:val="404040"/>
+          <w:sz w:val="18"/>
+          <w:szCs w:val="18"/>
+        </w:rPr>
+      </w:pPr>
+      <w:r>
+        <w:rPr>
+          <w:color w:val="7030A0"/>
+        </w:rPr>
+        <w:tab/>
+      </w:r>
+      <w:r>
+        <w:rPr>
+          <w:color w:val="7030A0"/>
+        </w:rPr>
+        <w:tab/>
+      </w:r>
+      <w:r>
+        <w:rPr>
+          <w:rFonts w:ascii="Consolas" w:hAnsi="Consolas"/>
+          <w:color w:val="404040"/>
+          <w:sz w:val="18"/>
+          <w:szCs w:val="18"/>
+        </w:rPr>
+        <w:t>├─</w:t>
+      </w:r>
+      <w:proofErr w:type="gramStart"/>
+      <w:r>
+        <w:rPr>
+          <w:rFonts w:ascii="Consolas" w:hAnsi="Consolas"/>
+          <w:color w:val="404040"/>
+          <w:sz w:val="18"/>
+          <w:szCs w:val="18"/>
+        </w:rPr>
+        <w:t>─ .</w:t>
+      </w:r>
+      <w:proofErr w:type="spellStart"/>
+      <w:r>
+        <w:rPr>
+          <w:rFonts w:ascii="Consolas" w:hAnsi="Consolas"/>
+          <w:color w:val="404040"/>
+          <w:sz w:val="18"/>
+          <w:szCs w:val="18"/>
+        </w:rPr>
+        <w:t>gitignore</w:t>
+      </w:r>
+      <w:proofErr w:type="spellEnd"/>
+      <w:proofErr w:type="gramEnd"/>
+    </w:p>
+    <w:p>
+      <w:pPr>
+        <w:tabs>
+          <w:tab w:val="left" w:pos="916"/>
+          <w:tab w:val="left" w:pos="1832"/>
+          <w:tab w:val="left" w:pos="2748"/>
+          <w:tab w:val="left" w:pos="3664"/>
+          <w:tab w:val="left" w:pos="4580"/>
+          <w:tab w:val="left" w:pos="5496"/>
+          <w:tab w:val="left" w:pos="6412"/>
+          <w:tab w:val="left" w:pos="7328"/>
+          <w:tab w:val="left" w:pos="8244"/>
+          <w:tab w:val="left" w:pos="9160"/>
+          <w:tab w:val="left" w:pos="10076"/>
+          <w:tab w:val="left" w:pos="10992"/>
+          <w:tab w:val="left" w:pos="11908"/>
+          <w:tab w:val="left" w:pos="12824"/>
+          <w:tab w:val="left" w:pos="13740"/>
+          <w:tab w:val="left" w:pos="14656"/>
+        </w:tabs>
+        <w:spacing w:after="0" w:line="240" w:lineRule="auto"/>
+        <w:rPr>
+          <w:rFonts w:ascii="Consolas" w:eastAsia="Times New Roman" w:hAnsi="Consolas" w:cs="Courier New"/>
+          <w:color w:val="404040"/>
+          <w:sz w:val="18"/>
+          <w:szCs w:val="18"/>
+        </w:rPr>
+      </w:pPr>
+      <w:r>
+        <w:rPr>
+          <w:rFonts w:ascii="Consolas" w:eastAsia="Times New Roman" w:hAnsi="Consolas" w:cs="Courier New"/>
+          <w:color w:val="404040"/>
+          <w:sz w:val="18"/>
+          <w:szCs w:val="18"/>
+        </w:rPr>
+        <w:tab/>
+      </w:r>
+      <w:r>
+        <w:rPr>
+          <w:rFonts w:ascii="Consolas" w:eastAsia="Times New Roman" w:hAnsi="Consolas" w:cs="Courier New"/>
+          <w:color w:val="404040"/>
+          <w:sz w:val="18"/>
+          <w:szCs w:val="18"/>
+        </w:rPr>
+        <w:tab/>
+      </w:r>
+      <w:r>
+        <w:rPr>
+          <w:rFonts w:ascii="Consolas" w:eastAsia="Times New Roman" w:hAnsi="Consolas" w:cs="Courier New"/>
+          <w:color w:val="404040"/>
+          <w:sz w:val="18"/>
+          <w:szCs w:val="18"/>
+        </w:rPr>
+        <w:t>├── README.md</w:t>
+      </w:r>
+    </w:p>
+    <w:p>
+      <w:pPr>
+        <w:tabs>
+          <w:tab w:val="left" w:pos="916"/>
+          <w:tab w:val="left" w:pos="1832"/>
+          <w:tab w:val="left" w:pos="2748"/>
+          <w:tab w:val="left" w:pos="3664"/>
+          <w:tab w:val="left" w:pos="4580"/>
+          <w:tab w:val="left" w:pos="5496"/>
+          <w:tab w:val="left" w:pos="6412"/>
+          <w:tab w:val="left" w:pos="7328"/>
+          <w:tab w:val="left" w:pos="8244"/>
+          <w:tab w:val="left" w:pos="9160"/>
+          <w:tab w:val="left" w:pos="10076"/>
+          <w:tab w:val="left" w:pos="10992"/>
+          <w:tab w:val="left" w:pos="11908"/>
+          <w:tab w:val="left" w:pos="12824"/>
+          <w:tab w:val="left" w:pos="13740"/>
+          <w:tab w:val="left" w:pos="14656"/>
+        </w:tabs>
+        <w:spacing w:after="0" w:line="240" w:lineRule="auto"/>
+        <w:rPr>
+          <w:rFonts w:ascii="Consolas" w:eastAsia="Times New Roman" w:hAnsi="Consolas" w:cs="Courier New"/>
+          <w:color w:val="404040"/>
+          <w:sz w:val="18"/>
+          <w:szCs w:val="18"/>
+        </w:rPr>
+      </w:pPr>
+      <w:r>
+        <w:rPr>
+          <w:rFonts w:ascii="Consolas" w:eastAsia="Times New Roman" w:hAnsi="Consolas" w:cs="Courier New"/>
+          <w:color w:val="404040"/>
+          <w:sz w:val="18"/>
+          <w:szCs w:val="18"/>
+        </w:rPr>
+        <w:tab/>
+      </w:r>
+      <w:r>
+        <w:rPr>
+          <w:rFonts w:ascii="Consolas" w:eastAsia="Times New Roman" w:hAnsi="Consolas" w:cs="Courier New"/>
+          <w:color w:val="404040"/>
+          <w:sz w:val="18"/>
+          <w:szCs w:val="18"/>
+        </w:rPr>
+        <w:tab/>
+      </w:r>
+      <w:r>
+        <w:rPr>
+          <w:rFonts w:ascii="Consolas" w:eastAsia="Times New Roman" w:hAnsi="Consolas" w:cs="Courier New"/>
+          <w:color w:val="404040"/>
+          <w:sz w:val="18"/>
+          <w:szCs w:val="18"/>
+        </w:rPr>
+        <w:t>├── LICENSE.md</w:t>
+      </w:r>
+    </w:p>
+    <w:p>
+      <w:pPr>
+        <w:tabs>
+          <w:tab w:val="left" w:pos="916"/>
+          <w:tab w:val="left" w:pos="1832"/>
+          <w:tab w:val="left" w:pos="2748"/>
+          <w:tab w:val="left" w:pos="3664"/>
+          <w:tab w:val="left" w:pos="4580"/>
+          <w:tab w:val="left" w:pos="5496"/>
+          <w:tab w:val="left" w:pos="6412"/>
+          <w:tab w:val="left" w:pos="7328"/>
+          <w:tab w:val="left" w:pos="8244"/>
+          <w:tab w:val="left" w:pos="9160"/>
+          <w:tab w:val="left" w:pos="10076"/>
+          <w:tab w:val="left" w:pos="10992"/>
+          <w:tab w:val="left" w:pos="11908"/>
+          <w:tab w:val="left" w:pos="12824"/>
+          <w:tab w:val="left" w:pos="13740"/>
+          <w:tab w:val="left" w:pos="14656"/>
+        </w:tabs>
+        <w:spacing w:after="0" w:line="240" w:lineRule="auto"/>
+        <w:rPr>
+          <w:rFonts w:ascii="Consolas" w:eastAsia="Times New Roman" w:hAnsi="Consolas" w:cs="Courier New"/>
+          <w:color w:val="404040"/>
+          <w:sz w:val="18"/>
+          <w:szCs w:val="18"/>
+        </w:rPr>
+      </w:pPr>
+      <w:r>
+        <w:rPr>
+          <w:rFonts w:ascii="Consolas" w:eastAsia="Times New Roman" w:hAnsi="Consolas" w:cs="Courier New"/>
+          <w:color w:val="404040"/>
+          <w:sz w:val="18"/>
+          <w:szCs w:val="18"/>
+        </w:rPr>
+        <w:tab/>
+      </w:r>
+      <w:r>
+        <w:rPr>
+          <w:rFonts w:ascii="Consolas" w:eastAsia="Times New Roman" w:hAnsi="Consolas" w:cs="Courier New"/>
+          <w:color w:val="404040"/>
+          <w:sz w:val="18"/>
+          <w:szCs w:val="18"/>
+        </w:rPr>
+        <w:tab/>
+      </w:r>
+      <w:r>
+        <w:rPr>
+          <w:rFonts w:ascii="Consolas" w:eastAsia="Times New Roman" w:hAnsi="Consolas" w:cs="Courier New"/>
+          <w:color w:val="404040"/>
+          <w:sz w:val="18"/>
+          <w:szCs w:val="18"/>
+        </w:rPr>
+        <w:t>├── workflow</w:t>
+      </w:r>
+    </w:p>
+    <w:p>
+      <w:pPr>
+        <w:tabs>
+          <w:tab w:val="left" w:pos="916"/>
+          <w:tab w:val="left" w:pos="1832"/>
+          <w:tab w:val="left" w:pos="2748"/>
+          <w:tab w:val="left" w:pos="3664"/>
+          <w:tab w:val="left" w:pos="4580"/>
+          <w:tab w:val="left" w:pos="5496"/>
+          <w:tab w:val="left" w:pos="6412"/>
+          <w:tab w:val="left" w:pos="7328"/>
+          <w:tab w:val="left" w:pos="8244"/>
+          <w:tab w:val="left" w:pos="9160"/>
+          <w:tab w:val="left" w:pos="10076"/>
+          <w:tab w:val="left" w:pos="10992"/>
+          <w:tab w:val="left" w:pos="11908"/>
+          <w:tab w:val="left" w:pos="12824"/>
+          <w:tab w:val="left" w:pos="13740"/>
+          <w:tab w:val="left" w:pos="14656"/>
+        </w:tabs>
+        <w:spacing w:after="0" w:line="240" w:lineRule="auto"/>
+        <w:rPr>
+          <w:rFonts w:ascii="Consolas" w:eastAsia="Times New Roman" w:hAnsi="Consolas" w:cs="Courier New"/>
+          <w:color w:val="404040"/>
+          <w:sz w:val="18"/>
+          <w:szCs w:val="18"/>
+        </w:rPr>
+      </w:pPr>
+      <w:r>
+        <w:rPr>
+          <w:rFonts w:ascii="Consolas" w:eastAsia="Times New Roman" w:hAnsi="Consolas" w:cs="Courier New"/>
+          <w:color w:val="404040"/>
+          <w:sz w:val="18"/>
+          <w:szCs w:val="18"/>
+        </w:rPr>
+        <w:tab/>
+      </w:r>
+      <w:r>
+        <w:rPr>
+          <w:rFonts w:ascii="Consolas" w:eastAsia="Times New Roman" w:hAnsi="Consolas" w:cs="Courier New"/>
+          <w:color w:val="404040"/>
+          <w:sz w:val="18"/>
+          <w:szCs w:val="18"/>
+        </w:rPr>
+        <w:tab/>
+      </w:r>
+      <w:r>
+        <w:rPr>
+          <w:rFonts w:ascii="Consolas" w:eastAsia="Times New Roman" w:hAnsi="Consolas" w:cs="Courier New"/>
+          <w:color w:val="404040"/>
+          <w:sz w:val="18"/>
+          <w:szCs w:val="18"/>
+        </w:rPr>
+        <w:t>│   ├── rules</w:t>
+      </w:r>
+    </w:p>
+    <w:p>
+      <w:pPr>
+        <w:tabs>
+          <w:tab w:val="left" w:pos="916"/>
+          <w:tab w:val="left" w:pos="1832"/>
+          <w:tab w:val="left" w:pos="2748"/>
+          <w:tab w:val="left" w:pos="3664"/>
+          <w:tab w:val="left" w:pos="4580"/>
+          <w:tab w:val="left" w:pos="5496"/>
+          <w:tab w:val="left" w:pos="6412"/>
+          <w:tab w:val="left" w:pos="7328"/>
+          <w:tab w:val="left" w:pos="8244"/>
+          <w:tab w:val="left" w:pos="9160"/>
+          <w:tab w:val="left" w:pos="10076"/>
+          <w:tab w:val="left" w:pos="10992"/>
+          <w:tab w:val="left" w:pos="11908"/>
+          <w:tab w:val="left" w:pos="12824"/>
+          <w:tab w:val="left" w:pos="13740"/>
+          <w:tab w:val="left" w:pos="14656"/>
+        </w:tabs>
+        <w:spacing w:after="0" w:line="240" w:lineRule="auto"/>
+        <w:rPr>
+          <w:rFonts w:ascii="Consolas" w:eastAsia="Times New Roman" w:hAnsi="Consolas" w:cs="Courier New"/>
+          <w:color w:val="404040"/>
+          <w:sz w:val="18"/>
+          <w:szCs w:val="18"/>
+        </w:rPr>
+      </w:pPr>
+      <w:r>
+        <w:rPr>
+          <w:rFonts w:ascii="Consolas" w:eastAsia="Times New Roman" w:hAnsi="Consolas" w:cs="Courier New"/>
+          <w:color w:val="404040"/>
+          <w:sz w:val="18"/>
+          <w:szCs w:val="18"/>
+        </w:rPr>
+        <w:tab/>
+      </w:r>
+      <w:r>
+        <w:rPr>
+          <w:rFonts w:ascii="Consolas" w:eastAsia="Times New Roman" w:hAnsi="Consolas" w:cs="Courier New"/>
+          <w:color w:val="404040"/>
+          <w:sz w:val="18"/>
+          <w:szCs w:val="18"/>
+        </w:rPr>
+        <w:tab/>
+      </w:r>
+      <w:r>
+        <w:rPr>
+          <w:rFonts w:ascii="Consolas" w:eastAsia="Times New Roman" w:hAnsi="Consolas" w:cs="Courier New"/>
+          <w:color w:val="404040"/>
+          <w:sz w:val="18"/>
+          <w:szCs w:val="18"/>
+        </w:rPr>
+        <w:t>|   │   ├── module1.smk</w:t>
+      </w:r>
+    </w:p>
+    <w:p>
+      <w:pPr>
+        <w:tabs>
+          <w:tab w:val="left" w:pos="916"/>
+          <w:tab w:val="left" w:pos="1832"/>
+          <w:tab w:val="left" w:pos="2748"/>
+          <w:tab w:val="left" w:pos="3664"/>
+          <w:tab w:val="left" w:pos="4580"/>
+          <w:tab w:val="left" w:pos="5496"/>
+          <w:tab w:val="left" w:pos="6412"/>
+          <w:tab w:val="left" w:pos="7328"/>
+          <w:tab w:val="left" w:pos="8244"/>
+          <w:tab w:val="left" w:pos="9160"/>
+          <w:tab w:val="left" w:pos="10076"/>
+          <w:tab w:val="left" w:pos="10992"/>
+          <w:tab w:val="left" w:pos="11908"/>
+          <w:tab w:val="left" w:pos="12824"/>
+          <w:tab w:val="left" w:pos="13740"/>
+          <w:tab w:val="left" w:pos="14656"/>
+        </w:tabs>
+        <w:spacing w:after="0" w:line="240" w:lineRule="auto"/>
+        <w:rPr>
+          <w:rFonts w:ascii="Consolas" w:eastAsia="Times New Roman" w:hAnsi="Consolas" w:cs="Courier New"/>
+          <w:color w:val="404040"/>
+          <w:sz w:val="18"/>
+          <w:szCs w:val="18"/>
+        </w:rPr>
+      </w:pPr>
+      <w:r>
+        <w:rPr>
+          <w:rFonts w:ascii="Consolas" w:eastAsia="Times New Roman" w:hAnsi="Consolas" w:cs="Courier New"/>
+          <w:color w:val="404040"/>
+          <w:sz w:val="18"/>
+          <w:szCs w:val="18"/>
+        </w:rPr>
+        <w:tab/>
+      </w:r>
+      <w:r>
+        <w:rPr>
+          <w:rFonts w:ascii="Consolas" w:eastAsia="Times New Roman" w:hAnsi="Consolas" w:cs="Courier New"/>
+          <w:color w:val="404040"/>
+          <w:sz w:val="18"/>
+          <w:szCs w:val="18"/>
+        </w:rPr>
+        <w:tab/>
+      </w:r>
+      <w:r>
+        <w:rPr>
+          <w:rFonts w:ascii="Consolas" w:eastAsia="Times New Roman" w:hAnsi="Consolas" w:cs="Courier New"/>
+          <w:color w:val="404040"/>
+          <w:sz w:val="18"/>
+          <w:szCs w:val="18"/>
+        </w:rPr>
+        <w:t>|   │   └── module2.smk</w:t>
+      </w:r>
+    </w:p>
+    <w:p>
+      <w:pPr>
+        <w:tabs>
+          <w:tab w:val="left" w:pos="916"/>
+          <w:tab w:val="left" w:pos="1832"/>
+          <w:tab w:val="left" w:pos="2748"/>
+          <w:tab w:val="left" w:pos="3664"/>
+          <w:tab w:val="left" w:pos="4580"/>
+          <w:tab w:val="left" w:pos="5496"/>
+          <w:tab w:val="left" w:pos="6412"/>
+          <w:tab w:val="left" w:pos="7328"/>
+          <w:tab w:val="left" w:pos="8244"/>
+          <w:tab w:val="left" w:pos="9160"/>
+          <w:tab w:val="left" w:pos="10076"/>
+          <w:tab w:val="left" w:pos="10992"/>
+          <w:tab w:val="left" w:pos="11908"/>
+          <w:tab w:val="left" w:pos="12824"/>
+          <w:tab w:val="left" w:pos="13740"/>
+          <w:tab w:val="left" w:pos="14656"/>
+        </w:tabs>
+        <w:spacing w:after="0" w:line="240" w:lineRule="auto"/>
+        <w:rPr>
+          <w:rFonts w:ascii="Consolas" w:eastAsia="Times New Roman" w:hAnsi="Consolas" w:cs="Courier New"/>
+          <w:color w:val="404040"/>
+          <w:sz w:val="18"/>
+          <w:szCs w:val="18"/>
+        </w:rPr>
+      </w:pPr>
+      <w:r>
+        <w:rPr>
+          <w:rFonts w:ascii="Consolas" w:eastAsia="Times New Roman" w:hAnsi="Consolas" w:cs="Courier New"/>
+          <w:color w:val="404040"/>
+          <w:sz w:val="18"/>
+          <w:szCs w:val="18"/>
+        </w:rPr>
+        <w:tab/>
+      </w:r>
+      <w:r>
+        <w:rPr>
+          <w:rFonts w:ascii="Consolas" w:eastAsia="Times New Roman" w:hAnsi="Consolas" w:cs="Courier New"/>
+          <w:color w:val="404040"/>
+          <w:sz w:val="18"/>
+          <w:szCs w:val="18"/>
+        </w:rPr>
+        <w:tab/>
+      </w:r>
+      <w:r>
+        <w:rPr>
+          <w:rFonts w:ascii="Consolas" w:eastAsia="Times New Roman" w:hAnsi="Consolas" w:cs="Courier New"/>
+          <w:color w:val="404040"/>
+          <w:sz w:val="18"/>
+          <w:szCs w:val="18"/>
+        </w:rPr>
+        <w:t xml:space="preserve">│   ├── </w:t>
+      </w:r>
+      <w:proofErr w:type="spellStart"/>
+      <w:r>
+        <w:rPr>
+          <w:rFonts w:ascii="Consolas" w:eastAsia="Times New Roman" w:hAnsi="Consolas" w:cs="Courier New"/>
+          <w:color w:val="404040"/>
+          <w:sz w:val="18"/>
+          <w:szCs w:val="18"/>
+        </w:rPr>
+        <w:t>envs</w:t>
+      </w:r>
+      <w:proofErr w:type="spellEnd"/>
+    </w:p>
+    <w:p>
+      <w:pPr>
+        <w:tabs>
+          <w:tab w:val="left" w:pos="916"/>
+          <w:tab w:val="left" w:pos="1832"/>
+          <w:tab w:val="left" w:pos="2748"/>
+          <w:tab w:val="left" w:pos="3664"/>
+          <w:tab w:val="left" w:pos="4580"/>
+          <w:tab w:val="left" w:pos="5496"/>
+          <w:tab w:val="left" w:pos="6412"/>
+          <w:tab w:val="left" w:pos="7328"/>
+          <w:tab w:val="left" w:pos="8244"/>
+          <w:tab w:val="left" w:pos="9160"/>
+          <w:tab w:val="left" w:pos="10076"/>
+          <w:tab w:val="left" w:pos="10992"/>
+          <w:tab w:val="left" w:pos="11908"/>
+          <w:tab w:val="left" w:pos="12824"/>
+          <w:tab w:val="left" w:pos="13740"/>
+          <w:tab w:val="left" w:pos="14656"/>
+        </w:tabs>
+        <w:spacing w:after="0" w:line="240" w:lineRule="auto"/>
+        <w:rPr>
+          <w:rFonts w:ascii="Consolas" w:eastAsia="Times New Roman" w:hAnsi="Consolas" w:cs="Courier New"/>
+          <w:color w:val="404040"/>
+          <w:sz w:val="18"/>
+          <w:szCs w:val="18"/>
+        </w:rPr>
+      </w:pPr>
+      <w:r>
+        <w:rPr>
+          <w:rFonts w:ascii="Consolas" w:eastAsia="Times New Roman" w:hAnsi="Consolas" w:cs="Courier New"/>
+          <w:color w:val="404040"/>
+          <w:sz w:val="18"/>
+          <w:szCs w:val="18"/>
+        </w:rPr>
+        <w:tab/>
+      </w:r>
+      <w:r>
+        <w:rPr>
+          <w:rFonts w:ascii="Consolas" w:eastAsia="Times New Roman" w:hAnsi="Consolas" w:cs="Courier New"/>
+          <w:color w:val="404040"/>
+          <w:sz w:val="18"/>
+          <w:szCs w:val="18"/>
+        </w:rPr>
+        <w:tab/>
+      </w:r>
+      <w:r>
+        <w:rPr>
+          <w:rFonts w:ascii="Consolas" w:eastAsia="Times New Roman" w:hAnsi="Consolas" w:cs="Courier New"/>
+          <w:color w:val="404040"/>
+          <w:sz w:val="18"/>
+          <w:szCs w:val="18"/>
+        </w:rPr>
+        <w:t>|   │   ├── tool1.yaml</w:t>
+      </w:r>
+    </w:p>
+    <w:p>
+      <w:pPr>
+        <w:tabs>
+          <w:tab w:val="left" w:pos="916"/>
+          <w:tab w:val="left" w:pos="1832"/>
+          <w:tab w:val="left" w:pos="2748"/>
+          <w:tab w:val="left" w:pos="3664"/>
+          <w:tab w:val="left" w:pos="4580"/>
+          <w:tab w:val="left" w:pos="5496"/>
+          <w:tab w:val="left" w:pos="6412"/>
+          <w:tab w:val="left" w:pos="7328"/>
+          <w:tab w:val="left" w:pos="8244"/>
+          <w:tab w:val="left" w:pos="9160"/>
+          <w:tab w:val="left" w:pos="10076"/>
+          <w:tab w:val="left" w:pos="10992"/>
+          <w:tab w:val="left" w:pos="11908"/>
+          <w:tab w:val="left" w:pos="12824"/>
+          <w:tab w:val="left" w:pos="13740"/>
+          <w:tab w:val="left" w:pos="14656"/>
+        </w:tabs>
+        <w:spacing w:after="0" w:line="240" w:lineRule="auto"/>
+        <w:rPr>
+          <w:rFonts w:ascii="Consolas" w:eastAsia="Times New Roman" w:hAnsi="Consolas" w:cs="Courier New"/>
+          <w:color w:val="404040"/>
+          <w:sz w:val="18"/>
+          <w:szCs w:val="18"/>
+        </w:rPr>
+      </w:pPr>
+      <w:r>
+        <w:rPr>
+          <w:rFonts w:ascii="Consolas" w:eastAsia="Times New Roman" w:hAnsi="Consolas" w:cs="Courier New"/>
+          <w:color w:val="404040"/>
+          <w:sz w:val="18"/>
+          <w:szCs w:val="18"/>
+        </w:rPr>
+        <w:tab/>
+      </w:r>
+      <w:r>
+        <w:rPr>
+          <w:rFonts w:ascii="Consolas" w:eastAsia="Times New Roman" w:hAnsi="Consolas" w:cs="Courier New"/>
+          <w:color w:val="404040"/>
+          <w:sz w:val="18"/>
+          <w:szCs w:val="18"/>
+        </w:rPr>
+        <w:tab/>
+      </w:r>
+      <w:r>
+        <w:rPr>
+          <w:rFonts w:ascii="Consolas" w:eastAsia="Times New Roman" w:hAnsi="Consolas" w:cs="Courier New"/>
+          <w:color w:val="404040"/>
+          <w:sz w:val="18"/>
+          <w:szCs w:val="18"/>
+        </w:rPr>
+        <w:t>|   │   └── tool2.yaml</w:t>
+      </w:r>
+    </w:p>
+    <w:p>
+      <w:pPr>
+        <w:tabs>
+          <w:tab w:val="left" w:pos="916"/>
+          <w:tab w:val="left" w:pos="1832"/>
+          <w:tab w:val="left" w:pos="2748"/>
+          <w:tab w:val="left" w:pos="3664"/>
+          <w:tab w:val="left" w:pos="4580"/>
+          <w:tab w:val="left" w:pos="5496"/>
+          <w:tab w:val="left" w:pos="6412"/>
+          <w:tab w:val="left" w:pos="7328"/>
+          <w:tab w:val="left" w:pos="8244"/>
+          <w:tab w:val="left" w:pos="9160"/>
+          <w:tab w:val="left" w:pos="10076"/>
+          <w:tab w:val="left" w:pos="10992"/>
+          <w:tab w:val="left" w:pos="11908"/>
+          <w:tab w:val="left" w:pos="12824"/>
+          <w:tab w:val="left" w:pos="13740"/>
+          <w:tab w:val="left" w:pos="14656"/>
+        </w:tabs>
+        <w:spacing w:after="0" w:line="240" w:lineRule="auto"/>
+        <w:rPr>
+          <w:rFonts w:ascii="Consolas" w:eastAsia="Times New Roman" w:hAnsi="Consolas" w:cs="Courier New"/>
+          <w:color w:val="404040"/>
+          <w:sz w:val="18"/>
+          <w:szCs w:val="18"/>
+        </w:rPr>
+      </w:pPr>
+      <w:r>
+        <w:rPr>
+          <w:rFonts w:ascii="Consolas" w:eastAsia="Times New Roman" w:hAnsi="Consolas" w:cs="Courier New"/>
+          <w:color w:val="404040"/>
+          <w:sz w:val="18"/>
+          <w:szCs w:val="18"/>
+        </w:rPr>
+        <w:tab/>
+      </w:r>
+      <w:r>
+        <w:rPr>
+          <w:rFonts w:ascii="Consolas" w:eastAsia="Times New Roman" w:hAnsi="Consolas" w:cs="Courier New"/>
+          <w:color w:val="404040"/>
+          <w:sz w:val="18"/>
+          <w:szCs w:val="18"/>
+        </w:rPr>
+        <w:tab/>
+      </w:r>
+      <w:r>
+        <w:rPr>
+          <w:rFonts w:ascii="Consolas" w:eastAsia="Times New Roman" w:hAnsi="Consolas" w:cs="Courier New"/>
+          <w:color w:val="404040"/>
+          <w:sz w:val="18"/>
+          <w:szCs w:val="18"/>
+        </w:rPr>
+        <w:t>│   ├── scripts</w:t>
+      </w:r>
+    </w:p>
+    <w:p>
+      <w:pPr>
+        <w:tabs>
+          <w:tab w:val="left" w:pos="916"/>
+          <w:tab w:val="left" w:pos="1832"/>
+          <w:tab w:val="left" w:pos="2748"/>
+          <w:tab w:val="left" w:pos="3664"/>
+          <w:tab w:val="left" w:pos="4580"/>
+          <w:tab w:val="left" w:pos="5496"/>
+          <w:tab w:val="left" w:pos="6412"/>
+          <w:tab w:val="left" w:pos="7328"/>
+          <w:tab w:val="left" w:pos="8244"/>
+          <w:tab w:val="left" w:pos="9160"/>
+          <w:tab w:val="left" w:pos="10076"/>
+          <w:tab w:val="left" w:pos="10992"/>
+          <w:tab w:val="left" w:pos="11908"/>
+          <w:tab w:val="left" w:pos="12824"/>
+          <w:tab w:val="left" w:pos="13740"/>
+          <w:tab w:val="left" w:pos="14656"/>
+        </w:tabs>
+        <w:spacing w:after="0" w:line="240" w:lineRule="auto"/>
+        <w:rPr>
+          <w:rFonts w:ascii="Consolas" w:eastAsia="Times New Roman" w:hAnsi="Consolas" w:cs="Courier New"/>
+          <w:color w:val="404040"/>
+          <w:sz w:val="18"/>
+          <w:szCs w:val="18"/>
+        </w:rPr>
+      </w:pPr>
+      <w:r>
+        <w:rPr>
+          <w:rFonts w:ascii="Consolas" w:eastAsia="Times New Roman" w:hAnsi="Consolas" w:cs="Courier New"/>
+          <w:color w:val="404040"/>
+          <w:sz w:val="18"/>
+          <w:szCs w:val="18"/>
+        </w:rPr>
+        <w:tab/>
+      </w:r>
+      <w:r>
+        <w:rPr>
+          <w:rFonts w:ascii="Consolas" w:eastAsia="Times New Roman" w:hAnsi="Consolas" w:cs="Courier New"/>
+          <w:color w:val="404040"/>
+          <w:sz w:val="18"/>
+          <w:szCs w:val="18"/>
+        </w:rPr>
+        <w:tab/>
+      </w:r>
+      <w:r>
+        <w:rPr>
+          <w:rFonts w:ascii="Consolas" w:eastAsia="Times New Roman" w:hAnsi="Consolas" w:cs="Courier New"/>
+          <w:color w:val="404040"/>
+          <w:sz w:val="18"/>
+          <w:szCs w:val="18"/>
+        </w:rPr>
+        <w:t>|   │   ├── script1.py</w:t>
+      </w:r>
+    </w:p>
+    <w:p>
+      <w:pPr>
+        <w:tabs>
+          <w:tab w:val="left" w:pos="916"/>
+          <w:tab w:val="left" w:pos="1832"/>
+          <w:tab w:val="left" w:pos="2748"/>
+          <w:tab w:val="left" w:pos="3664"/>
+          <w:tab w:val="left" w:pos="4580"/>
+          <w:tab w:val="left" w:pos="5496"/>
+          <w:tab w:val="left" w:pos="6412"/>
+          <w:tab w:val="left" w:pos="7328"/>
+          <w:tab w:val="left" w:pos="8244"/>
+          <w:tab w:val="left" w:pos="9160"/>
+          <w:tab w:val="left" w:pos="10076"/>
+          <w:tab w:val="left" w:pos="10992"/>
+          <w:tab w:val="left" w:pos="11908"/>
+          <w:tab w:val="left" w:pos="12824"/>
+          <w:tab w:val="left" w:pos="13740"/>
+          <w:tab w:val="left" w:pos="14656"/>
+        </w:tabs>
+        <w:spacing w:after="0" w:line="240" w:lineRule="auto"/>
+        <w:rPr>
+          <w:rFonts w:ascii="Consolas" w:eastAsia="Times New Roman" w:hAnsi="Consolas" w:cs="Courier New"/>
+          <w:color w:val="404040"/>
+          <w:sz w:val="18"/>
+          <w:szCs w:val="18"/>
+        </w:rPr>
+      </w:pPr>
+      <w:r>
+        <w:rPr>
+          <w:rFonts w:ascii="Consolas" w:eastAsia="Times New Roman" w:hAnsi="Consolas" w:cs="Courier New"/>
+          <w:color w:val="404040"/>
+          <w:sz w:val="18"/>
+          <w:szCs w:val="18"/>
+        </w:rPr>
+        <w:tab/>
+      </w:r>
+      <w:r>
+        <w:rPr>
+          <w:rFonts w:ascii="Consolas" w:eastAsia="Times New Roman" w:hAnsi="Consolas" w:cs="Courier New"/>
+          <w:color w:val="404040"/>
+          <w:sz w:val="18"/>
+          <w:szCs w:val="18"/>
+        </w:rPr>
+        <w:tab/>
+      </w:r>
+      <w:r>
+        <w:rPr>
+          <w:rFonts w:ascii="Consolas" w:eastAsia="Times New Roman" w:hAnsi="Consolas" w:cs="Courier New"/>
+          <w:color w:val="404040"/>
+          <w:sz w:val="18"/>
+          <w:szCs w:val="18"/>
+        </w:rPr>
+        <w:t>|   │   └── script2.R</w:t>
+      </w:r>
+    </w:p>
+    <w:p>
+      <w:pPr>
+        <w:tabs>
+          <w:tab w:val="left" w:pos="916"/>
+          <w:tab w:val="left" w:pos="1832"/>
+          <w:tab w:val="left" w:pos="2748"/>
+          <w:tab w:val="left" w:pos="3664"/>
+          <w:tab w:val="left" w:pos="4580"/>
+          <w:tab w:val="left" w:pos="5496"/>
+          <w:tab w:val="left" w:pos="6412"/>
+          <w:tab w:val="left" w:pos="7328"/>
+          <w:tab w:val="left" w:pos="8244"/>
+          <w:tab w:val="left" w:pos="9160"/>
+          <w:tab w:val="left" w:pos="10076"/>
+          <w:tab w:val="left" w:pos="10992"/>
+          <w:tab w:val="left" w:pos="11908"/>
+          <w:tab w:val="left" w:pos="12824"/>
+          <w:tab w:val="left" w:pos="13740"/>
+          <w:tab w:val="left" w:pos="14656"/>
+        </w:tabs>
+        <w:spacing w:after="0" w:line="240" w:lineRule="auto"/>
+        <w:rPr>
+          <w:rFonts w:ascii="Consolas" w:eastAsia="Times New Roman" w:hAnsi="Consolas" w:cs="Courier New"/>
+          <w:color w:val="404040"/>
+          <w:sz w:val="18"/>
+          <w:szCs w:val="18"/>
+        </w:rPr>
+      </w:pPr>
+      <w:r>
+        <w:rPr>
+          <w:rFonts w:ascii="Consolas" w:eastAsia="Times New Roman" w:hAnsi="Consolas" w:cs="Courier New"/>
+          <w:color w:val="404040"/>
+          <w:sz w:val="18"/>
+          <w:szCs w:val="18"/>
+        </w:rPr>
+        <w:tab/>
+      </w:r>
+      <w:r>
+        <w:rPr>
+          <w:rFonts w:ascii="Consolas" w:eastAsia="Times New Roman" w:hAnsi="Consolas" w:cs="Courier New"/>
+          <w:color w:val="404040"/>
+          <w:sz w:val="18"/>
+          <w:szCs w:val="18"/>
+        </w:rPr>
+        <w:tab/>
+      </w:r>
+      <w:r>
+        <w:rPr>
+          <w:rFonts w:ascii="Consolas" w:eastAsia="Times New Roman" w:hAnsi="Consolas" w:cs="Courier New"/>
+          <w:color w:val="404040"/>
+          <w:sz w:val="18"/>
+          <w:szCs w:val="18"/>
+        </w:rPr>
+        <w:t>│   ├── notebooks</w:t>
+      </w:r>
+    </w:p>
+    <w:p>
+      <w:pPr>
+        <w:tabs>
+          <w:tab w:val="left" w:pos="916"/>
+          <w:tab w:val="left" w:pos="1832"/>
+          <w:tab w:val="left" w:pos="2748"/>
+          <w:tab w:val="left" w:pos="3664"/>
+          <w:tab w:val="left" w:pos="4580"/>
+          <w:tab w:val="left" w:pos="5496"/>
+          <w:tab w:val="left" w:pos="6412"/>
+          <w:tab w:val="left" w:pos="7328"/>
+          <w:tab w:val="left" w:pos="8244"/>
+          <w:tab w:val="left" w:pos="9160"/>
+          <w:tab w:val="left" w:pos="10076"/>
+          <w:tab w:val="left" w:pos="10992"/>
+          <w:tab w:val="left" w:pos="11908"/>
+          <w:tab w:val="left" w:pos="12824"/>
+          <w:tab w:val="left" w:pos="13740"/>
+          <w:tab w:val="left" w:pos="14656"/>
+        </w:tabs>
+        <w:spacing w:after="0" w:line="240" w:lineRule="auto"/>
+        <w:rPr>
+          <w:rFonts w:ascii="Consolas" w:eastAsia="Times New Roman" w:hAnsi="Consolas" w:cs="Courier New"/>
+          <w:color w:val="404040"/>
+          <w:sz w:val="18"/>
+          <w:szCs w:val="18"/>
+        </w:rPr>
+      </w:pPr>
+      <w:r>
+        <w:rPr>
+          <w:rFonts w:ascii="Consolas" w:eastAsia="Times New Roman" w:hAnsi="Consolas" w:cs="Courier New"/>
+          <w:color w:val="404040"/>
+          <w:sz w:val="18"/>
+          <w:szCs w:val="18"/>
+        </w:rPr>
+        <w:tab/>
+      </w:r>
+      <w:r>
+        <w:rPr>
+          <w:rFonts w:ascii="Consolas" w:eastAsia="Times New Roman" w:hAnsi="Consolas" w:cs="Courier New"/>
+          <w:color w:val="404040"/>
+          <w:sz w:val="18"/>
+          <w:szCs w:val="18"/>
+        </w:rPr>
+        <w:tab/>
+      </w:r>
+      <w:r>
+        <w:rPr>
+          <w:rFonts w:ascii="Consolas" w:eastAsia="Times New Roman" w:hAnsi="Consolas" w:cs="Courier New"/>
+          <w:color w:val="404040"/>
+          <w:sz w:val="18"/>
+          <w:szCs w:val="18"/>
+        </w:rPr>
+        <w:t>|   │   ├── notebook1.py.ipynb</w:t>
+      </w:r>
+    </w:p>
+    <w:p>
+      <w:pPr>
+        <w:tabs>
+          <w:tab w:val="left" w:pos="916"/>
+          <w:tab w:val="left" w:pos="1832"/>
+          <w:tab w:val="left" w:pos="2748"/>
+          <w:tab w:val="left" w:pos="3664"/>
+          <w:tab w:val="left" w:pos="4580"/>
+          <w:tab w:val="left" w:pos="5496"/>
+          <w:tab w:val="left" w:pos="6412"/>
+          <w:tab w:val="left" w:pos="7328"/>
+          <w:tab w:val="left" w:pos="8244"/>
+          <w:tab w:val="left" w:pos="9160"/>
+          <w:tab w:val="left" w:pos="10076"/>
+          <w:tab w:val="left" w:pos="10992"/>
+          <w:tab w:val="left" w:pos="11908"/>
+          <w:tab w:val="left" w:pos="12824"/>
+          <w:tab w:val="left" w:pos="13740"/>
+          <w:tab w:val="left" w:pos="14656"/>
+        </w:tabs>
+        <w:spacing w:after="0" w:line="240" w:lineRule="auto"/>
+        <w:rPr>
+          <w:rFonts w:ascii="Consolas" w:eastAsia="Times New Roman" w:hAnsi="Consolas" w:cs="Courier New"/>
+          <w:color w:val="404040"/>
+          <w:sz w:val="18"/>
+          <w:szCs w:val="18"/>
+        </w:rPr>
+      </w:pPr>
+      <w:r>
+        <w:rPr>
+          <w:rFonts w:ascii="Consolas" w:eastAsia="Times New Roman" w:hAnsi="Consolas" w:cs="Courier New"/>
+          <w:color w:val="404040"/>
+          <w:sz w:val="18"/>
+          <w:szCs w:val="18"/>
+        </w:rPr>
+        <w:tab/>
+      </w:r>
+      <w:r>
+        <w:rPr>
+          <w:rFonts w:ascii="Consolas" w:eastAsia="Times New Roman" w:hAnsi="Consolas" w:cs="Courier New"/>
+          <w:color w:val="404040"/>
+          <w:sz w:val="18"/>
+          <w:szCs w:val="18"/>
+        </w:rPr>
+        <w:tab/>
+      </w:r>
+      <w:r>
+        <w:rPr>
+          <w:rFonts w:ascii="Consolas" w:eastAsia="Times New Roman" w:hAnsi="Consolas" w:cs="Courier New"/>
+          <w:color w:val="404040"/>
+          <w:sz w:val="18"/>
+          <w:szCs w:val="18"/>
+        </w:rPr>
+        <w:t xml:space="preserve">|   │   └── </w:t>
+      </w:r>
+      <w:proofErr w:type="gramStart"/>
+      <w:r>
+        <w:rPr>
+          <w:rFonts w:ascii="Consolas" w:eastAsia="Times New Roman" w:hAnsi="Consolas" w:cs="Courier New"/>
+          <w:color w:val="404040"/>
+          <w:sz w:val="18"/>
+          <w:szCs w:val="18"/>
+        </w:rPr>
+        <w:t>notebook2.r.ipynb</w:t>
+      </w:r>
+      <w:proofErr w:type="gramEnd"/>
+    </w:p>
+    <w:p>
+      <w:pPr>
+        <w:tabs>
+          <w:tab w:val="left" w:pos="916"/>
+          <w:tab w:val="left" w:pos="1832"/>
+          <w:tab w:val="left" w:pos="2748"/>
+          <w:tab w:val="left" w:pos="3664"/>
+          <w:tab w:val="left" w:pos="4580"/>
+          <w:tab w:val="left" w:pos="5496"/>
+          <w:tab w:val="left" w:pos="6412"/>
+          <w:tab w:val="left" w:pos="7328"/>
+          <w:tab w:val="left" w:pos="8244"/>
+          <w:tab w:val="left" w:pos="9160"/>
+          <w:tab w:val="left" w:pos="10076"/>
+          <w:tab w:val="left" w:pos="10992"/>
+          <w:tab w:val="left" w:pos="11908"/>
+          <w:tab w:val="left" w:pos="12824"/>
+          <w:tab w:val="left" w:pos="13740"/>
+          <w:tab w:val="left" w:pos="14656"/>
+        </w:tabs>
+        <w:spacing w:after="0" w:line="240" w:lineRule="auto"/>
+        <w:rPr>
+          <w:rFonts w:ascii="Consolas" w:eastAsia="Times New Roman" w:hAnsi="Consolas" w:cs="Courier New"/>
+          <w:color w:val="404040"/>
+          <w:sz w:val="18"/>
+          <w:szCs w:val="18"/>
+        </w:rPr>
+      </w:pPr>
+      <w:r>
+        <w:rPr>
+          <w:rFonts w:ascii="Consolas" w:eastAsia="Times New Roman" w:hAnsi="Consolas" w:cs="Courier New"/>
+          <w:color w:val="404040"/>
+          <w:sz w:val="18"/>
+          <w:szCs w:val="18"/>
+        </w:rPr>
+        <w:tab/>
+      </w:r>
+      <w:r>
+        <w:rPr>
+          <w:rFonts w:ascii="Consolas" w:eastAsia="Times New Roman" w:hAnsi="Consolas" w:cs="Courier New"/>
+          <w:color w:val="404040"/>
+          <w:sz w:val="18"/>
+          <w:szCs w:val="18"/>
+        </w:rPr>
+        <w:tab/>
+      </w:r>
+      <w:r>
+        <w:rPr>
+          <w:rFonts w:ascii="Consolas" w:eastAsia="Times New Roman" w:hAnsi="Consolas" w:cs="Courier New"/>
+          <w:color w:val="404040"/>
+          <w:sz w:val="18"/>
+          <w:szCs w:val="18"/>
+        </w:rPr>
+        <w:t>│   ├── report</w:t>
+      </w:r>
+    </w:p>
+    <w:p>
+      <w:pPr>
+        <w:tabs>
+          <w:tab w:val="left" w:pos="916"/>
+          <w:tab w:val="left" w:pos="1832"/>
+          <w:tab w:val="left" w:pos="2748"/>
+          <w:tab w:val="left" w:pos="3664"/>
+          <w:tab w:val="left" w:pos="4580"/>
+          <w:tab w:val="left" w:pos="5496"/>
+          <w:tab w:val="left" w:pos="6412"/>
+          <w:tab w:val="left" w:pos="7328"/>
+          <w:tab w:val="left" w:pos="8244"/>
+          <w:tab w:val="left" w:pos="9160"/>
+          <w:tab w:val="left" w:pos="10076"/>
+          <w:tab w:val="left" w:pos="10992"/>
+          <w:tab w:val="left" w:pos="11908"/>
+          <w:tab w:val="left" w:pos="12824"/>
+          <w:tab w:val="left" w:pos="13740"/>
+          <w:tab w:val="left" w:pos="14656"/>
+        </w:tabs>
+        <w:spacing w:after="0" w:line="240" w:lineRule="auto"/>
+        <w:rPr>
+          <w:rFonts w:ascii="Consolas" w:eastAsia="Times New Roman" w:hAnsi="Consolas" w:cs="Courier New"/>
+          <w:color w:val="404040"/>
+          <w:sz w:val="18"/>
+          <w:szCs w:val="18"/>
+        </w:rPr>
+      </w:pPr>
+      <w:r>
+        <w:rPr>
+          <w:rFonts w:ascii="Consolas" w:eastAsia="Times New Roman" w:hAnsi="Consolas" w:cs="Courier New"/>
+          <w:color w:val="404040"/>
+          <w:sz w:val="18"/>
+          <w:szCs w:val="18"/>
+        </w:rPr>
+        <w:tab/>
+      </w:r>
+      <w:r>
+        <w:rPr>
+          <w:rFonts w:ascii="Consolas" w:eastAsia="Times New Roman" w:hAnsi="Consolas" w:cs="Courier New"/>
+          <w:color w:val="404040"/>
+          <w:sz w:val="18"/>
+          <w:szCs w:val="18"/>
+        </w:rPr>
+        <w:tab/>
+      </w:r>
+      <w:r>
+        <w:rPr>
+          <w:rFonts w:ascii="Consolas" w:eastAsia="Times New Roman" w:hAnsi="Consolas" w:cs="Courier New"/>
+          <w:color w:val="404040"/>
+          <w:sz w:val="18"/>
+          <w:szCs w:val="18"/>
+        </w:rPr>
+        <w:t>|   │   ├── plot1.rst</w:t>
+      </w:r>
+    </w:p>
+    <w:p>
+      <w:pPr>
+        <w:tabs>
+          <w:tab w:val="left" w:pos="916"/>
+          <w:tab w:val="left" w:pos="1832"/>
+          <w:tab w:val="left" w:pos="2748"/>
+          <w:tab w:val="left" w:pos="3664"/>
+          <w:tab w:val="left" w:pos="4580"/>
+          <w:tab w:val="left" w:pos="5496"/>
+          <w:tab w:val="left" w:pos="6412"/>
+          <w:tab w:val="left" w:pos="7328"/>
+          <w:tab w:val="left" w:pos="8244"/>
+          <w:tab w:val="left" w:pos="9160"/>
+          <w:tab w:val="left" w:pos="10076"/>
+          <w:tab w:val="left" w:pos="10992"/>
+          <w:tab w:val="left" w:pos="11908"/>
+          <w:tab w:val="left" w:pos="12824"/>
+          <w:tab w:val="left" w:pos="13740"/>
+          <w:tab w:val="left" w:pos="14656"/>
+        </w:tabs>
+        <w:spacing w:after="0" w:line="240" w:lineRule="auto"/>
+        <w:rPr>
+          <w:rFonts w:ascii="Consolas" w:eastAsia="Times New Roman" w:hAnsi="Consolas" w:cs="Courier New"/>
+          <w:color w:val="404040"/>
+          <w:sz w:val="18"/>
+          <w:szCs w:val="18"/>
+        </w:rPr>
+      </w:pPr>
+      <w:r>
+        <w:rPr>
+          <w:rFonts w:ascii="Consolas" w:eastAsia="Times New Roman" w:hAnsi="Consolas" w:cs="Courier New"/>
+          <w:color w:val="404040"/>
+          <w:sz w:val="18"/>
+          <w:szCs w:val="18"/>
+        </w:rPr>
+        <w:tab/>
+      </w:r>
+      <w:r>
+        <w:rPr>
+          <w:rFonts w:ascii="Consolas" w:eastAsia="Times New Roman" w:hAnsi="Consolas" w:cs="Courier New"/>
+          <w:color w:val="404040"/>
+          <w:sz w:val="18"/>
+          <w:szCs w:val="18"/>
+        </w:rPr>
+        <w:tab/>
+      </w:r>
+      <w:r>
+        <w:rPr>
+          <w:rFonts w:ascii="Consolas" w:eastAsia="Times New Roman" w:hAnsi="Consolas" w:cs="Courier New"/>
+          <w:color w:val="404040"/>
+          <w:sz w:val="18"/>
+          <w:szCs w:val="18"/>
+        </w:rPr>
+        <w:t>|   │   └── plot2.rst</w:t>
+      </w:r>
+    </w:p>
+    <w:p>
+      <w:pPr>
+        <w:tabs>
+          <w:tab w:val="left" w:pos="916"/>
+          <w:tab w:val="left" w:pos="1832"/>
+          <w:tab w:val="left" w:pos="2748"/>
+          <w:tab w:val="left" w:pos="3664"/>
+          <w:tab w:val="left" w:pos="4580"/>
+          <w:tab w:val="left" w:pos="5496"/>
+          <w:tab w:val="left" w:pos="6412"/>
+          <w:tab w:val="left" w:pos="7328"/>
+          <w:tab w:val="left" w:pos="8244"/>
+          <w:tab w:val="left" w:pos="9160"/>
+          <w:tab w:val="left" w:pos="10076"/>
+          <w:tab w:val="left" w:pos="10992"/>
+          <w:tab w:val="left" w:pos="11908"/>
+          <w:tab w:val="left" w:pos="12824"/>
+          <w:tab w:val="left" w:pos="13740"/>
+          <w:tab w:val="left" w:pos="14656"/>
+        </w:tabs>
+        <w:spacing w:after="0" w:line="240" w:lineRule="auto"/>
+        <w:rPr>
+          <w:rFonts w:ascii="Consolas" w:eastAsia="Times New Roman" w:hAnsi="Consolas" w:cs="Courier New"/>
+          <w:color w:val="404040"/>
+          <w:sz w:val="18"/>
+          <w:szCs w:val="18"/>
+        </w:rPr>
+      </w:pPr>
+      <w:r>
+        <w:rPr>
+          <w:rFonts w:ascii="Consolas" w:eastAsia="Times New Roman" w:hAnsi="Consolas" w:cs="Courier New"/>
+          <w:color w:val="404040"/>
+          <w:sz w:val="18"/>
+          <w:szCs w:val="18"/>
+        </w:rPr>
+        <w:tab/>
+      </w:r>
+      <w:r>
+        <w:rPr>
+          <w:rFonts w:ascii="Consolas" w:eastAsia="Times New Roman" w:hAnsi="Consolas" w:cs="Courier New"/>
+          <w:color w:val="404040"/>
+          <w:sz w:val="18"/>
+          <w:szCs w:val="18"/>
+        </w:rPr>
+        <w:tab/>
+      </w:r>
+      <w:r>
+        <w:rPr>
+          <w:rFonts w:ascii="Consolas" w:eastAsia="Times New Roman" w:hAnsi="Consolas" w:cs="Courier New"/>
+          <w:color w:val="404040"/>
+          <w:sz w:val="18"/>
+          <w:szCs w:val="18"/>
+        </w:rPr>
+        <w:t xml:space="preserve">|   └── </w:t>
+      </w:r>
+      <w:proofErr w:type="spellStart"/>
+      <w:r>
+        <w:rPr>
+          <w:rFonts w:ascii="Consolas" w:eastAsia="Times New Roman" w:hAnsi="Consolas" w:cs="Courier New"/>
+          <w:color w:val="404040"/>
+          <w:sz w:val="18"/>
+          <w:szCs w:val="18"/>
+        </w:rPr>
+        <w:t>Snakefile</w:t>
+      </w:r>
+      <w:proofErr w:type="spellEnd"/>
+    </w:p>
+    <w:p>
+      <w:pPr>
+        <w:tabs>
+          <w:tab w:val="left" w:pos="916"/>
+          <w:tab w:val="left" w:pos="1832"/>
+          <w:tab w:val="left" w:pos="2748"/>
+          <w:tab w:val="left" w:pos="3664"/>
+          <w:tab w:val="left" w:pos="4580"/>
+          <w:tab w:val="left" w:pos="5496"/>
+          <w:tab w:val="left" w:pos="6412"/>
+          <w:tab w:val="left" w:pos="7328"/>
+          <w:tab w:val="left" w:pos="8244"/>
+          <w:tab w:val="left" w:pos="9160"/>
+          <w:tab w:val="left" w:pos="10076"/>
+          <w:tab w:val="left" w:pos="10992"/>
+          <w:tab w:val="left" w:pos="11908"/>
+          <w:tab w:val="left" w:pos="12824"/>
+          <w:tab w:val="left" w:pos="13740"/>
+          <w:tab w:val="left" w:pos="14656"/>
+        </w:tabs>
+        <w:spacing w:after="0" w:line="240" w:lineRule="auto"/>
+        <w:rPr>
+          <w:rFonts w:ascii="Consolas" w:eastAsia="Times New Roman" w:hAnsi="Consolas" w:cs="Courier New"/>
+          <w:color w:val="404040"/>
+          <w:sz w:val="18"/>
+          <w:szCs w:val="18"/>
+        </w:rPr>
+      </w:pPr>
+      <w:r>
+        <w:rPr>
+          <w:rFonts w:ascii="Consolas" w:eastAsia="Times New Roman" w:hAnsi="Consolas" w:cs="Courier New"/>
+          <w:color w:val="404040"/>
+          <w:sz w:val="18"/>
+          <w:szCs w:val="18"/>
+        </w:rPr>
+        <w:tab/>
+      </w:r>
+      <w:r>
+        <w:rPr>
+          <w:rFonts w:ascii="Consolas" w:eastAsia="Times New Roman" w:hAnsi="Consolas" w:cs="Courier New"/>
+          <w:color w:val="404040"/>
+          <w:sz w:val="18"/>
+          <w:szCs w:val="18"/>
+        </w:rPr>
+        <w:tab/>
+      </w:r>
+      <w:r>
+        <w:rPr>
+          <w:rFonts w:ascii="Consolas" w:eastAsia="Times New Roman" w:hAnsi="Consolas" w:cs="Courier New"/>
+          <w:color w:val="404040"/>
+          <w:sz w:val="18"/>
+          <w:szCs w:val="18"/>
+        </w:rPr>
+        <w:t>├── config</w:t>
+      </w:r>
+    </w:p>
+    <w:p>
+      <w:pPr>
+        <w:tabs>
+          <w:tab w:val="left" w:pos="916"/>
+          <w:tab w:val="left" w:pos="1832"/>
+          <w:tab w:val="left" w:pos="2748"/>
+          <w:tab w:val="left" w:pos="3664"/>
+          <w:tab w:val="left" w:pos="4580"/>
+          <w:tab w:val="left" w:pos="5496"/>
+          <w:tab w:val="left" w:pos="6412"/>
+          <w:tab w:val="left" w:pos="7328"/>
+          <w:tab w:val="left" w:pos="8244"/>
+          <w:tab w:val="left" w:pos="9160"/>
+          <w:tab w:val="left" w:pos="10076"/>
+          <w:tab w:val="left" w:pos="10992"/>
+          <w:tab w:val="left" w:pos="11908"/>
+          <w:tab w:val="left" w:pos="12824"/>
+          <w:tab w:val="left" w:pos="13740"/>
+          <w:tab w:val="left" w:pos="14656"/>
+        </w:tabs>
+        <w:spacing w:after="0" w:line="240" w:lineRule="auto"/>
+        <w:rPr>
+          <w:rFonts w:ascii="Consolas" w:eastAsia="Times New Roman" w:hAnsi="Consolas" w:cs="Courier New"/>
+          <w:color w:val="404040"/>
+          <w:sz w:val="18"/>
+          <w:szCs w:val="18"/>
+        </w:rPr>
+      </w:pPr>
+      <w:r>
+        <w:rPr>
+          <w:rFonts w:ascii="Consolas" w:eastAsia="Times New Roman" w:hAnsi="Consolas" w:cs="Courier New"/>
+          <w:color w:val="404040"/>
+          <w:sz w:val="18"/>
+          <w:szCs w:val="18"/>
+        </w:rPr>
+        <w:tab/>
+      </w:r>
+      <w:r>
+        <w:rPr>
+          <w:rFonts w:ascii="Consolas" w:eastAsia="Times New Roman" w:hAnsi="Consolas" w:cs="Courier New"/>
+          <w:color w:val="404040"/>
+          <w:sz w:val="18"/>
+          <w:szCs w:val="18"/>
+        </w:rPr>
+        <w:tab/>
+      </w:r>
+      <w:r>
+        <w:rPr>
+          <w:rFonts w:ascii="Consolas" w:eastAsia="Times New Roman" w:hAnsi="Consolas" w:cs="Courier New"/>
+          <w:color w:val="404040"/>
+          <w:sz w:val="18"/>
+          <w:szCs w:val="18"/>
+        </w:rPr>
+        <w:t xml:space="preserve">│   ├── </w:t>
+      </w:r>
+      <w:proofErr w:type="spellStart"/>
+      <w:proofErr w:type="gramStart"/>
+      <w:r>
+        <w:rPr>
+          <w:rFonts w:ascii="Consolas" w:eastAsia="Times New Roman" w:hAnsi="Consolas" w:cs="Courier New"/>
+          <w:color w:val="404040"/>
+          <w:sz w:val="18"/>
+          <w:szCs w:val="18"/>
+        </w:rPr>
+        <w:t>config.yaml</w:t>
+      </w:r>
+      <w:proofErr w:type="spellEnd"/>
+      <w:proofErr w:type="gramEnd"/>
+    </w:p>
+    <w:p>
+      <w:pPr>
+        <w:tabs>
+          <w:tab w:val="left" w:pos="916"/>
+          <w:tab w:val="left" w:pos="1832"/>
+          <w:tab w:val="left" w:pos="2748"/>
+          <w:tab w:val="left" w:pos="3664"/>
+          <w:tab w:val="left" w:pos="4580"/>
+          <w:tab w:val="left" w:pos="5496"/>
+          <w:tab w:val="left" w:pos="6412"/>
+          <w:tab w:val="left" w:pos="7328"/>
+          <w:tab w:val="left" w:pos="8244"/>
+          <w:tab w:val="left" w:pos="9160"/>
+          <w:tab w:val="left" w:pos="10076"/>
+          <w:tab w:val="left" w:pos="10992"/>
+          <w:tab w:val="left" w:pos="11908"/>
+          <w:tab w:val="left" w:pos="12824"/>
+          <w:tab w:val="left" w:pos="13740"/>
+          <w:tab w:val="left" w:pos="14656"/>
+        </w:tabs>
+        <w:spacing w:after="0" w:line="240" w:lineRule="auto"/>
+        <w:rPr>
+          <w:rFonts w:ascii="Consolas" w:eastAsia="Times New Roman" w:hAnsi="Consolas" w:cs="Courier New"/>
+          <w:color w:val="404040"/>
+          <w:sz w:val="18"/>
+          <w:szCs w:val="18"/>
+        </w:rPr>
+      </w:pPr>
+      <w:r>
+        <w:rPr>
+          <w:rFonts w:ascii="Consolas" w:eastAsia="Times New Roman" w:hAnsi="Consolas" w:cs="Courier New"/>
+          <w:color w:val="404040"/>
+          <w:sz w:val="18"/>
+          <w:szCs w:val="18"/>
+        </w:rPr>
+        <w:tab/>
+      </w:r>
+      <w:r>
+        <w:rPr>
+          <w:rFonts w:ascii="Consolas" w:eastAsia="Times New Roman" w:hAnsi="Consolas" w:cs="Courier New"/>
+          <w:color w:val="404040"/>
+          <w:sz w:val="18"/>
+          <w:szCs w:val="18"/>
+        </w:rPr>
+        <w:tab/>
+      </w:r>
+      <w:r>
+        <w:rPr>
+          <w:rFonts w:ascii="Consolas" w:eastAsia="Times New Roman" w:hAnsi="Consolas" w:cs="Courier New"/>
+          <w:color w:val="404040"/>
+          <w:sz w:val="18"/>
+          <w:szCs w:val="18"/>
+        </w:rPr>
+        <w:t>│   └── some-</w:t>
+      </w:r>
+      <w:proofErr w:type="spellStart"/>
+      <w:r>
+        <w:rPr>
+          <w:rFonts w:ascii="Consolas" w:eastAsia="Times New Roman" w:hAnsi="Consolas" w:cs="Courier New"/>
+          <w:color w:val="404040"/>
+          <w:sz w:val="18"/>
+          <w:szCs w:val="18"/>
+        </w:rPr>
+        <w:t>sheet.tsv</w:t>
+      </w:r>
+      <w:proofErr w:type="spellEnd"/>
+    </w:p>
+    <w:p>
+      <w:pPr>
+        <w:tabs>
+          <w:tab w:val="left" w:pos="916"/>
+          <w:tab w:val="left" w:pos="1832"/>
+          <w:tab w:val="left" w:pos="2748"/>
+          <w:tab w:val="left" w:pos="3664"/>
+          <w:tab w:val="left" w:pos="4580"/>
+          <w:tab w:val="left" w:pos="5496"/>
+          <w:tab w:val="left" w:pos="6412"/>
+          <w:tab w:val="left" w:pos="7328"/>
+          <w:tab w:val="left" w:pos="8244"/>
+          <w:tab w:val="left" w:pos="9160"/>
+          <w:tab w:val="left" w:pos="10076"/>
+          <w:tab w:val="left" w:pos="10992"/>
+          <w:tab w:val="left" w:pos="11908"/>
+          <w:tab w:val="left" w:pos="12824"/>
+          <w:tab w:val="left" w:pos="13740"/>
+          <w:tab w:val="left" w:pos="14656"/>
+        </w:tabs>
+        <w:spacing w:after="0" w:line="240" w:lineRule="auto"/>
+        <w:rPr>
+          <w:rFonts w:ascii="Consolas" w:eastAsia="Times New Roman" w:hAnsi="Consolas" w:cs="Courier New"/>
+          <w:color w:val="404040"/>
+          <w:sz w:val="18"/>
+          <w:szCs w:val="18"/>
+        </w:rPr>
+      </w:pPr>
+      <w:r>
+        <w:rPr>
+          <w:rFonts w:ascii="Consolas" w:eastAsia="Times New Roman" w:hAnsi="Consolas" w:cs="Courier New"/>
+          <w:color w:val="404040"/>
+          <w:sz w:val="18"/>
+          <w:szCs w:val="18"/>
+        </w:rPr>
+        <w:tab/>
+      </w:r>
+      <w:r>
+        <w:rPr>
+          <w:rFonts w:ascii="Consolas" w:eastAsia="Times New Roman" w:hAnsi="Consolas" w:cs="Courier New"/>
+          <w:color w:val="404040"/>
+          <w:sz w:val="18"/>
+          <w:szCs w:val="18"/>
+        </w:rPr>
+        <w:tab/>
+      </w:r>
+      <w:r>
+        <w:rPr>
+          <w:rFonts w:ascii="Consolas" w:eastAsia="Times New Roman" w:hAnsi="Consolas" w:cs="Courier New"/>
+          <w:color w:val="404040"/>
+          <w:sz w:val="18"/>
+          <w:szCs w:val="18"/>
+        </w:rPr>
+        <w:t>├── results</w:t>
+      </w:r>
+    </w:p>
+    <w:p>
+      <w:pPr>
+        <w:tabs>
+          <w:tab w:val="left" w:pos="916"/>
+          <w:tab w:val="left" w:pos="1832"/>
+          <w:tab w:val="left" w:pos="2748"/>
+          <w:tab w:val="left" w:pos="3664"/>
+          <w:tab w:val="left" w:pos="4580"/>
+          <w:tab w:val="left" w:pos="5496"/>
+          <w:tab w:val="left" w:pos="6412"/>
+          <w:tab w:val="left" w:pos="7328"/>
+          <w:tab w:val="left" w:pos="8244"/>
+          <w:tab w:val="left" w:pos="9160"/>
+          <w:tab w:val="left" w:pos="10076"/>
+          <w:tab w:val="left" w:pos="10992"/>
+          <w:tab w:val="left" w:pos="11908"/>
+          <w:tab w:val="left" w:pos="12824"/>
+          <w:tab w:val="left" w:pos="13740"/>
+          <w:tab w:val="left" w:pos="14656"/>
+        </w:tabs>
+        <w:spacing w:after="0" w:line="240" w:lineRule="auto"/>
+        <w:rPr>
+          <w:rFonts w:ascii="Consolas" w:eastAsia="Times New Roman" w:hAnsi="Consolas" w:cs="Courier New"/>
+          <w:color w:val="404040"/>
+          <w:sz w:val="18"/>
+          <w:szCs w:val="18"/>
+        </w:rPr>
+      </w:pPr>
+      <w:r>
+        <w:rPr>
+          <w:rFonts w:ascii="Consolas" w:eastAsia="Times New Roman" w:hAnsi="Consolas" w:cs="Courier New"/>
+          <w:color w:val="404040"/>
+          <w:sz w:val="18"/>
+          <w:szCs w:val="18"/>
+        </w:rPr>
+        <w:tab/>
+      </w:r>
+      <w:r>
+        <w:rPr>
+          <w:rFonts w:ascii="Consolas" w:eastAsia="Times New Roman" w:hAnsi="Consolas" w:cs="Courier New"/>
+          <w:color w:val="404040"/>
+          <w:sz w:val="18"/>
+          <w:szCs w:val="18"/>
+        </w:rPr>
+        <w:tab/>
+      </w:r>
+      <w:r>
+        <w:rPr>
+          <w:rFonts w:ascii="Consolas" w:eastAsia="Times New Roman" w:hAnsi="Consolas" w:cs="Courier New"/>
+          <w:color w:val="404040"/>
+          <w:sz w:val="18"/>
+          <w:szCs w:val="18"/>
+        </w:rPr>
+        <w:t>└── resources</w:t>
+      </w:r>
+    </w:p>
+    <w:p>
+      <w:pPr>
+        <w:spacing w:after="0" w:line="240" w:lineRule="auto"/>
+      </w:pPr>
+      <w:r>
+        <w:t>Config</w:t>
+      </w:r>
+    </w:p>
+    <w:p>
+      <w:pPr>
+        <w:spacing w:after="0" w:line="240" w:lineRule="auto"/>
+      </w:pPr>
+      <w:r>
+        <w:tab/>
+      </w:r>
+      <w:proofErr w:type="spellStart"/>
+      <w:r>
+        <w:t>configfile</w:t>
+      </w:r>
+      <w:proofErr w:type="spellEnd"/>
+      <w:r>
+        <w:t>: ‘</w:t>
+      </w:r>
+      <w:proofErr w:type="spellStart"/>
+      <w:proofErr w:type="gramStart"/>
+      <w:r>
+        <w:t>config.yaml</w:t>
+      </w:r>
+      <w:proofErr w:type="spellEnd"/>
+      <w:proofErr w:type="gramEnd"/>
+      <w:r>
+        <w:t>’</w:t>
+      </w:r>
+    </w:p>
+    <w:p>
+      <w:pPr>
+        <w:spacing w:after="0" w:line="240" w:lineRule="auto"/>
+        <w:rPr>
+          <w:color w:val="7030A0"/>
+        </w:rPr>
+      </w:pPr>
+      <w:r>
+        <w:tab/>
+      </w:r>
+      <w:r>
+        <w:tab/>
+      </w:r>
+      <w:r>
+        <w:rPr>
+          <w:color w:val="7030A0"/>
+        </w:rPr>
+        <w:t>#</w:t>
+      </w:r>
+      <w:proofErr w:type="gramStart"/>
+      <w:r>
+        <w:rPr>
+          <w:color w:val="7030A0"/>
+        </w:rPr>
+        <w:t>must</w:t>
+      </w:r>
+      <w:proofErr w:type="gramEnd"/>
+      <w:r>
+        <w:rPr>
+          <w:color w:val="7030A0"/>
+        </w:rPr>
+        <w:t xml:space="preserve"> create </w:t>
+      </w:r>
+      <w:proofErr w:type="spellStart"/>
+      <w:r>
+        <w:rPr>
+          <w:color w:val="7030A0"/>
+        </w:rPr>
+        <w:t>config.yaml</w:t>
+      </w:r>
+      <w:proofErr w:type="spellEnd"/>
+      <w:r>
+        <w:rPr>
+          <w:color w:val="7030A0"/>
+        </w:rPr>
+        <w:t xml:space="preserve"> file in the directory</w:t>
+      </w:r>
+    </w:p>
+    <w:p>
+      <w:pPr>
+        <w:spacing w:after="0" w:line="240" w:lineRule="auto"/>
+        <w:rPr>
+          <w:color w:val="7030A0"/>
+        </w:rPr>
+      </w:pPr>
+      <w:r>
+        <w:rPr>
+          <w:color w:val="7030A0"/>
+        </w:rPr>
+        <w:tab/>
+      </w:r>
+      <w:r>
+        <w:rPr>
+          <w:color w:val="7030A0"/>
+        </w:rPr>
+        <w:tab/>
+        <w:t>#</w:t>
+      </w:r>
+      <w:proofErr w:type="gramStart"/>
+      <w:r>
+        <w:rPr>
+          <w:color w:val="7030A0"/>
+        </w:rPr>
+        <w:t>creates</w:t>
+      </w:r>
+      <w:proofErr w:type="gramEnd"/>
+      <w:r>
+        <w:rPr>
+          <w:color w:val="7030A0"/>
+        </w:rPr>
+        <w:t xml:space="preserve"> an object called “config”, within which values are accessible</w:t>
+      </w:r>
+    </w:p>
+    <w:p>
+      <w:pPr>
+        <w:spacing w:after="0" w:line="240" w:lineRule="auto"/>
+        <w:rPr>
+          <w:color w:val="7030A0"/>
+        </w:rPr>
+      </w:pPr>
+      <w:r>
+        <w:rPr>
+          <w:color w:val="7030A0"/>
+        </w:rPr>
+        <w:tab/>
+      </w:r>
+      <w:r>
+        <w:rPr>
+          <w:color w:val="7030A0"/>
+        </w:rPr>
+        <w:tab/>
+        <w:t>#</w:t>
+      </w:r>
+      <w:proofErr w:type="gramStart"/>
+      <w:r>
+        <w:rPr>
+          <w:color w:val="7030A0"/>
+        </w:rPr>
+        <w:t>seems</w:t>
+      </w:r>
+      <w:proofErr w:type="gramEnd"/>
+      <w:r>
+        <w:rPr>
+          <w:color w:val="7030A0"/>
+        </w:rPr>
+        <w:t xml:space="preserve"> to read in as dictionary</w:t>
+      </w:r>
+    </w:p>
+    <w:p>
+      <w:pPr>
+        <w:spacing w:after="0" w:line="240" w:lineRule="auto"/>
+      </w:pPr>
+      <w:r>
+        <w:rPr>
+          <w:color w:val="7030A0"/>
+        </w:rPr>
+        <w:tab/>
+      </w:r>
+      <w:r>
+        <w:rPr>
+          <w:color w:val="7030A0"/>
+        </w:rPr>
+        <w:tab/>
+        <w:t>#</w:t>
+      </w:r>
+      <w:proofErr w:type="gramStart"/>
+      <w:r>
+        <w:rPr>
+          <w:color w:val="7030A0"/>
+        </w:rPr>
+        <w:t>can</w:t>
+      </w:r>
+      <w:proofErr w:type="gramEnd"/>
+      <w:r>
+        <w:rPr>
+          <w:color w:val="7030A0"/>
+        </w:rPr>
+        <w:t xml:space="preserve"> even have stuff in the config file that are lists or dictionaries</w:t>
+      </w:r>
+    </w:p>
+    <w:p>
+      <w:pPr>
+        <w:spacing w:after="0" w:line="240" w:lineRule="auto"/>
+      </w:pPr>
+      <w:r>
+        <w:tab/>
+      </w:r>
+      <w:r>
+        <w:rPr>
+          <w:color w:val="7030A0"/>
+        </w:rPr>
+        <w:t>#</w:t>
+      </w:r>
+      <w:proofErr w:type="gramStart"/>
+      <w:r>
+        <w:rPr>
+          <w:color w:val="7030A0"/>
+        </w:rPr>
+        <w:t>example</w:t>
+      </w:r>
+      <w:proofErr w:type="gramEnd"/>
+      <w:r>
+        <w:rPr>
+          <w:color w:val="7030A0"/>
+        </w:rPr>
+        <w:t xml:space="preserve"> config file</w:t>
+      </w:r>
+    </w:p>
+    <w:p>
+      <w:pPr>
+        <w:spacing w:after="0" w:line="240" w:lineRule="auto"/>
+      </w:pPr>
+      <w:r>
+        <w:tab/>
+      </w:r>
+      <w:r>
+        <w:tab/>
+        <w:t>name: value</w:t>
+      </w:r>
+    </w:p>
+    <w:p>
+      <w:pPr>
+        <w:spacing w:after="0" w:line="240" w:lineRule="auto"/>
+      </w:pPr>
+      <w:r>
+        <w:tab/>
+      </w:r>
+      <w:r>
+        <w:tab/>
+      </w:r>
+    </w:p>
+    <w:p>
+      <w:pPr>
+        <w:spacing w:after="0" w:line="240" w:lineRule="auto"/>
+      </w:pPr>
+      <w:r>
+        <w:tab/>
+      </w:r>
+      <w:r>
+        <w:tab/>
+      </w:r>
+      <w:proofErr w:type="spellStart"/>
+      <w:r>
+        <w:t>dictionary_name</w:t>
+      </w:r>
+      <w:proofErr w:type="spellEnd"/>
+      <w:r>
+        <w:t>:</w:t>
+      </w:r>
+    </w:p>
+    <w:p>
+      <w:pPr>
+        <w:spacing w:after="0" w:line="240" w:lineRule="auto"/>
+      </w:pPr>
+      <w:r>
+        <w:tab/>
+      </w:r>
+      <w:r>
+        <w:tab/>
+      </w:r>
+      <w:r>
+        <w:tab/>
+        <w:t>Key1: “value1”</w:t>
+      </w:r>
+    </w:p>
+    <w:p>
+      <w:pPr>
+        <w:spacing w:after="0" w:line="240" w:lineRule="auto"/>
+      </w:pPr>
+      <w:r>
+        <w:tab/>
+      </w:r>
+      <w:r>
+        <w:tab/>
+      </w:r>
+      <w:r>
+        <w:tab/>
+        <w:t>Key2: “value2”</w:t>
+      </w:r>
+    </w:p>
+    <w:p>
+      <w:pPr>
+        <w:spacing w:after="0" w:line="240" w:lineRule="auto"/>
+      </w:pPr>
+      <w:r>
+        <w:tab/>
+        <w:t>#</w:t>
+      </w:r>
+      <w:proofErr w:type="gramStart"/>
+      <w:r>
+        <w:rPr>
+          <w:color w:val="7030A0"/>
+        </w:rPr>
+        <w:t>another</w:t>
+      </w:r>
+      <w:proofErr w:type="gramEnd"/>
+      <w:r>
+        <w:rPr>
+          <w:color w:val="7030A0"/>
+        </w:rPr>
+        <w:t xml:space="preserve"> example</w:t>
+      </w:r>
+    </w:p>
+    <w:p>
+      <w:pPr>
+        <w:spacing w:after="0" w:line="240" w:lineRule="auto"/>
+      </w:pPr>
+      <w:r>
+        <w:tab/>
+      </w:r>
+      <w:r>
+        <w:tab/>
+        <w:t>Thresholds:</w:t>
+      </w:r>
+    </w:p>
+    <w:p>
+      <w:pPr>
+        <w:spacing w:after="0" w:line="240" w:lineRule="auto"/>
+      </w:pPr>
+      <w:r>
+        <w:tab/>
+      </w:r>
+      <w:r>
+        <w:tab/>
+      </w:r>
+      <w:r>
+        <w:tab/>
+      </w:r>
+      <w:proofErr w:type="spellStart"/>
+      <w:r>
+        <w:t>Pvalue</w:t>
+      </w:r>
+      <w:proofErr w:type="spellEnd"/>
+      <w:r>
+        <w:t>: 0.05</w:t>
+      </w:r>
     </w:p>
     <w:p>
       <w:pPr>
@@ -1980,6 +4227,7 @@
   <w:style w:type="character" w:default="1" w:styleId="DefaultParagraphFont">
     <w:name w:val="Default Paragraph Font"/>
     <w:uiPriority w:val="1"/>
+    <w:semiHidden/>
     <w:unhideWhenUsed/>
   </w:style>
   <w:style w:type="table" w:default="1" w:styleId="TableNormal">
@@ -2002,6 +4250,54 @@
     <w:uiPriority w:val="99"/>
     <w:semiHidden/>
     <w:unhideWhenUsed/>
+  </w:style>
+  <w:style w:type="paragraph" w:styleId="HTMLPreformatted">
+    <w:name w:val="HTML Preformatted"/>
+    <w:basedOn w:val="Normal"/>
+    <w:link w:val="HTMLPreformattedChar"/>
+    <w:uiPriority w:val="99"/>
+    <w:semiHidden/>
+    <w:unhideWhenUsed/>
+    <w:rsid w:val="008A78C0"/>
+    <w:pPr>
+      <w:tabs>
+        <w:tab w:val="left" w:pos="916"/>
+        <w:tab w:val="left" w:pos="1832"/>
+        <w:tab w:val="left" w:pos="2748"/>
+        <w:tab w:val="left" w:pos="3664"/>
+        <w:tab w:val="left" w:pos="4580"/>
+        <w:tab w:val="left" w:pos="5496"/>
+        <w:tab w:val="left" w:pos="6412"/>
+        <w:tab w:val="left" w:pos="7328"/>
+        <w:tab w:val="left" w:pos="8244"/>
+        <w:tab w:val="left" w:pos="9160"/>
+        <w:tab w:val="left" w:pos="10076"/>
+        <w:tab w:val="left" w:pos="10992"/>
+        <w:tab w:val="left" w:pos="11908"/>
+        <w:tab w:val="left" w:pos="12824"/>
+        <w:tab w:val="left" w:pos="13740"/>
+        <w:tab w:val="left" w:pos="14656"/>
+      </w:tabs>
+      <w:spacing w:after="0" w:line="240" w:lineRule="auto"/>
+    </w:pPr>
+    <w:rPr>
+      <w:rFonts w:ascii="Courier New" w:eastAsia="Times New Roman" w:hAnsi="Courier New" w:cs="Courier New"/>
+      <w:sz w:val="20"/>
+      <w:szCs w:val="20"/>
+    </w:rPr>
+  </w:style>
+  <w:style w:type="character" w:customStyle="1" w:styleId="HTMLPreformattedChar">
+    <w:name w:val="HTML Preformatted Char"/>
+    <w:basedOn w:val="DefaultParagraphFont"/>
+    <w:link w:val="HTMLPreformatted"/>
+    <w:uiPriority w:val="99"/>
+    <w:semiHidden/>
+    <w:rsid w:val="008A78C0"/>
+    <w:rPr>
+      <w:rFonts w:ascii="Courier New" w:eastAsia="Times New Roman" w:hAnsi="Courier New" w:cs="Courier New"/>
+      <w:sz w:val="20"/>
+      <w:szCs w:val="20"/>
+    </w:rPr>
   </w:style>
 </w:styles>
 </file>

</xml_diff>